<commit_message>
added project plan to project document
</commit_message>
<xml_diff>
--- a/Documentation/Project-Propsal.docx
+++ b/Documentation/Project-Propsal.docx
@@ -1,6 +1,6 @@
 
 <file path=word/document.xml><?xml version="1.0" encoding="utf-8"?>
-<w:document xmlns:wpc="http://schemas.microsoft.com/office/word/2010/wordprocessingCanvas" xmlns:mc="http://schemas.openxmlformats.org/markup-compatibility/2006" xmlns:o="urn:schemas-microsoft-com:office:office" xmlns:r="http://schemas.openxmlformats.org/officeDocument/2006/relationships" xmlns:m="http://schemas.openxmlformats.org/officeDocument/2006/math" xmlns:v="urn:schemas-microsoft-com:vml" xmlns:wp14="http://schemas.microsoft.com/office/word/2010/wordprocessingDrawing" xmlns:wp="http://schemas.openxmlformats.org/drawingml/2006/wordprocessingDrawing" xmlns:w10="urn:schemas-microsoft-com:office:word" xmlns:w="http://schemas.openxmlformats.org/wordprocessingml/2006/main" xmlns:w14="http://schemas.microsoft.com/office/word/2010/wordml" xmlns:wpg="http://schemas.microsoft.com/office/word/2010/wordprocessingGroup" xmlns:wpi="http://schemas.microsoft.com/office/word/2010/wordprocessingInk" xmlns:wne="http://schemas.microsoft.com/office/word/2006/wordml" xmlns:wps="http://schemas.microsoft.com/office/word/2010/wordprocessingShape" mc:Ignorable="w14 wp14">
+<w:document xmlns:wpc="http://schemas.microsoft.com/office/word/2010/wordprocessingCanvas" xmlns:cx="http://schemas.microsoft.com/office/drawing/2014/chartex" xmlns:cx1="http://schemas.microsoft.com/office/drawing/2015/9/8/chartex" xmlns:cx2="http://schemas.microsoft.com/office/drawing/2015/10/21/chartex" xmlns:mc="http://schemas.openxmlformats.org/markup-compatibility/2006" xmlns:o="urn:schemas-microsoft-com:office:office" xmlns:r="http://schemas.openxmlformats.org/officeDocument/2006/relationships" xmlns:m="http://schemas.openxmlformats.org/officeDocument/2006/math" xmlns:v="urn:schemas-microsoft-com:vml" xmlns:wp14="http://schemas.microsoft.com/office/word/2010/wordprocessingDrawing" xmlns:wp="http://schemas.openxmlformats.org/drawingml/2006/wordprocessingDrawing" xmlns:w10="urn:schemas-microsoft-com:office:word" xmlns:w="http://schemas.openxmlformats.org/wordprocessingml/2006/main" xmlns:w14="http://schemas.microsoft.com/office/word/2010/wordml" xmlns:w15="http://schemas.microsoft.com/office/word/2012/wordml" xmlns:w16se="http://schemas.microsoft.com/office/word/2015/wordml/symex" xmlns:wpg="http://schemas.microsoft.com/office/word/2010/wordprocessingGroup" xmlns:wpi="http://schemas.microsoft.com/office/word/2010/wordprocessingInk" xmlns:wne="http://schemas.microsoft.com/office/word/2006/wordml" xmlns:wps="http://schemas.microsoft.com/office/word/2010/wordprocessingShape" mc:Ignorable="w14 w15 w16se wp14">
   <w:background w:color="FFFFFF"/>
   <w:body>
     <w:p>
@@ -26,7 +26,7 @@
                     </pic:cNvPicPr>
                   </pic:nvPicPr>
                   <pic:blipFill>
-                    <a:blip r:embed="rId8">
+                    <a:blip r:embed="rId7">
                       <a:extLst>
                         <a:ext uri="{28A0092B-C50C-407E-A947-70E740481C1C}">
                           <a14:useLocalDpi xmlns:a14="http://schemas.microsoft.com/office/drawing/2010/main" val="0"/>
@@ -87,7 +87,6 @@
       </w:r>
     </w:p>
     <w:p>
-      <w:proofErr w:type="spellStart"/>
       <w:r>
         <w:rPr>
           <w:rFonts w:ascii="Times New Roman" w:eastAsia="Times New Roman" w:hAnsi="Times New Roman" w:cs="Times New Roman"/>
@@ -97,7 +96,6 @@
         </w:rPr>
         <w:t>Aulner</w:t>
       </w:r>
-      <w:proofErr w:type="spellEnd"/>
       <w:r>
         <w:rPr>
           <w:rFonts w:ascii="Times New Roman" w:eastAsia="Times New Roman" w:hAnsi="Times New Roman" w:cs="Times New Roman"/>
@@ -174,7 +172,6 @@
       </w:r>
     </w:p>
     <w:p>
-      <w:proofErr w:type="spellStart"/>
       <w:r>
         <w:rPr>
           <w:rFonts w:ascii="Times New Roman" w:eastAsia="Times New Roman" w:hAnsi="Times New Roman" w:cs="Times New Roman"/>
@@ -184,7 +181,6 @@
         </w:rPr>
         <w:t>Vundela</w:t>
       </w:r>
-      <w:proofErr w:type="spellEnd"/>
       <w:r>
         <w:rPr>
           <w:rFonts w:ascii="Times New Roman" w:eastAsia="Times New Roman" w:hAnsi="Times New Roman" w:cs="Times New Roman"/>
@@ -201,9 +197,8 @@
           <w:sz w:val="24"/>
           <w:szCs w:val="24"/>
         </w:rPr>
-        <w:t xml:space="preserve"> </w:t>
-      </w:r>
-      <w:proofErr w:type="spellStart"/>
+        <w:t xml:space="preserve"> Karthik Reddy</w:t>
+      </w:r>
       <w:r>
         <w:rPr>
           <w:rFonts w:ascii="Times New Roman" w:eastAsia="Times New Roman" w:hAnsi="Times New Roman" w:cs="Times New Roman"/>
@@ -211,9 +206,8 @@
           <w:sz w:val="24"/>
           <w:szCs w:val="24"/>
         </w:rPr>
-        <w:t>Karthik</w:t>
-      </w:r>
-      <w:proofErr w:type="spellEnd"/>
+        <w:t xml:space="preserve"> (</w:t>
+      </w:r>
       <w:r>
         <w:rPr>
           <w:rFonts w:ascii="Times New Roman" w:eastAsia="Times New Roman" w:hAnsi="Times New Roman" w:cs="Times New Roman"/>
@@ -221,7 +215,7 @@
           <w:sz w:val="24"/>
           <w:szCs w:val="24"/>
         </w:rPr>
-        <w:t xml:space="preserve"> Reddy</w:t>
+        <w:t>57</w:t>
       </w:r>
       <w:r>
         <w:rPr>
@@ -230,8 +224,10 @@
           <w:sz w:val="24"/>
           <w:szCs w:val="24"/>
         </w:rPr>
-        <w:t xml:space="preserve"> (</w:t>
-      </w:r>
+        <w:t>)</w:t>
+      </w:r>
+    </w:p>
+    <w:p>
       <w:r>
         <w:rPr>
           <w:rFonts w:ascii="Times New Roman" w:eastAsia="Times New Roman" w:hAnsi="Times New Roman" w:cs="Times New Roman"/>
@@ -239,50 +235,8 @@
           <w:sz w:val="24"/>
           <w:szCs w:val="24"/>
         </w:rPr>
-        <w:t>57</w:t>
-      </w:r>
-      <w:r>
-        <w:rPr>
-          <w:rFonts w:ascii="Times New Roman" w:eastAsia="Times New Roman" w:hAnsi="Times New Roman" w:cs="Times New Roman"/>
-          <w:color w:val="000000"/>
-          <w:sz w:val="24"/>
-          <w:szCs w:val="24"/>
-        </w:rPr>
-        <w:t>)</w:t>
-      </w:r>
-    </w:p>
-    <w:p>
-      <w:proofErr w:type="spellStart"/>
-      <w:r>
-        <w:rPr>
-          <w:rFonts w:ascii="Times New Roman" w:eastAsia="Times New Roman" w:hAnsi="Times New Roman" w:cs="Times New Roman"/>
-          <w:color w:val="000000"/>
-          <w:sz w:val="24"/>
-          <w:szCs w:val="24"/>
-        </w:rPr>
-        <w:t>Palep</w:t>
-      </w:r>
-      <w:proofErr w:type="spellEnd"/>
-      <w:r>
-        <w:rPr>
-          <w:rFonts w:ascii="Times New Roman" w:eastAsia="Times New Roman" w:hAnsi="Times New Roman" w:cs="Times New Roman"/>
-          <w:color w:val="000000"/>
-          <w:sz w:val="24"/>
-          <w:szCs w:val="24"/>
-        </w:rPr>
-        <w:t xml:space="preserve">, </w:t>
-      </w:r>
-      <w:proofErr w:type="spellStart"/>
-      <w:r>
-        <w:rPr>
-          <w:rFonts w:ascii="Times New Roman" w:eastAsia="Times New Roman" w:hAnsi="Times New Roman" w:cs="Times New Roman"/>
-          <w:color w:val="000000"/>
-          <w:sz w:val="24"/>
-          <w:szCs w:val="24"/>
-        </w:rPr>
-        <w:t>Naren</w:t>
-      </w:r>
-      <w:proofErr w:type="spellEnd"/>
+        <w:t>Palep, Naren</w:t>
+      </w:r>
       <w:r>
         <w:rPr>
           <w:rFonts w:ascii="Times New Roman" w:eastAsia="Times New Roman" w:hAnsi="Times New Roman" w:cs="Times New Roman"/>
@@ -477,49 +431,7 @@
         <w:rPr>
           <w:color w:val="000000"/>
         </w:rPr>
-        <w:t xml:space="preserve">Malocclusions of the teeth can lead to serious oral health complications such as crowded teeth, </w:t>
-      </w:r>
-      <w:proofErr w:type="spellStart"/>
-      <w:r>
-        <w:rPr>
-          <w:color w:val="000000"/>
-        </w:rPr>
-        <w:t>crossbite</w:t>
-      </w:r>
-      <w:proofErr w:type="spellEnd"/>
-      <w:r>
-        <w:rPr>
-          <w:color w:val="000000"/>
-        </w:rPr>
-        <w:t xml:space="preserve">, overbite, </w:t>
-      </w:r>
-      <w:proofErr w:type="spellStart"/>
-      <w:r>
-        <w:rPr>
-          <w:color w:val="000000"/>
-        </w:rPr>
-        <w:t>underbite</w:t>
-      </w:r>
-      <w:proofErr w:type="spellEnd"/>
-      <w:r>
-        <w:rPr>
-          <w:color w:val="000000"/>
-        </w:rPr>
-        <w:t xml:space="preserve">, </w:t>
-      </w:r>
-      <w:proofErr w:type="spellStart"/>
-      <w:r>
-        <w:rPr>
-          <w:color w:val="000000"/>
-        </w:rPr>
-        <w:t>openbite</w:t>
-      </w:r>
-      <w:proofErr w:type="spellEnd"/>
-      <w:r>
-        <w:rPr>
-          <w:color w:val="000000"/>
-        </w:rPr>
-        <w:t>, etc. These complications can prevent the teeth from performing their vital function</w:t>
+        <w:t>Malocclusions of the teeth can lead to serious oral health complications such as crowded teeth, crossbite, overbite, underbite, openbite, etc. These complications can prevent the teeth from performing their vital function</w:t>
       </w:r>
       <w:r>
         <w:rPr>
@@ -549,14 +461,7 @@
         <w:rPr>
           <w:color w:val="000000"/>
         </w:rPr>
-        <w:t xml:space="preserve">breathing problems, </w:t>
-      </w:r>
-      <w:proofErr w:type="gramStart"/>
-      <w:r>
-        <w:rPr>
-          <w:color w:val="000000"/>
-        </w:rPr>
-        <w:t>sp</w:t>
+        <w:t>breathing problems, sp</w:t>
       </w:r>
       <w:r>
         <w:rPr>
@@ -568,14 +473,7 @@
         <w:rPr>
           <w:color w:val="000000"/>
         </w:rPr>
-        <w:t>ch</w:t>
-      </w:r>
-      <w:proofErr w:type="gramEnd"/>
-      <w:r>
-        <w:rPr>
-          <w:color w:val="000000"/>
-        </w:rPr>
-        <w:t xml:space="preserve"> problems etc.</w:t>
+        <w:t>ch problems etc.</w:t>
       </w:r>
       <w:r>
         <w:rPr>
@@ -663,16 +561,8 @@
         <w:rPr>
           <w:color w:val="000000"/>
         </w:rPr>
-        <w:t xml:space="preserve"> such as </w:t>
-      </w:r>
-      <w:proofErr w:type="spellStart"/>
-      <w:r>
-        <w:rPr>
-          <w:color w:val="000000"/>
-        </w:rPr>
-        <w:t>OperationSmile</w:t>
-      </w:r>
-      <w:proofErr w:type="spellEnd"/>
+        <w:t xml:space="preserve"> such as OperationSmile</w:t>
+      </w:r>
       <w:r>
         <w:rPr>
           <w:color w:val="000000"/>
@@ -907,19 +797,11 @@
         </w:rPr>
         <w:t xml:space="preserve">organization </w:t>
       </w:r>
-      <w:proofErr w:type="spellStart"/>
-      <w:r>
-        <w:rPr>
-          <w:color w:val="000000"/>
-        </w:rPr>
-        <w:t>OperationSmile</w:t>
-      </w:r>
-      <w:proofErr w:type="spellEnd"/>
-      <w:r>
-        <w:rPr>
-          <w:color w:val="000000"/>
-        </w:rPr>
-        <w:t xml:space="preserve"> and see if they c</w:t>
+      <w:r>
+        <w:rPr>
+          <w:color w:val="000000"/>
+        </w:rPr>
+        <w:t>OperationSmile and see if they c</w:t>
       </w:r>
       <w:r>
         <w:rPr>
@@ -937,21 +819,7 @@
         <w:rPr>
           <w:color w:val="000000"/>
         </w:rPr>
-        <w:t xml:space="preserve">as they are partnered with </w:t>
-      </w:r>
-      <w:proofErr w:type="spellStart"/>
-      <w:r>
-        <w:rPr>
-          <w:color w:val="000000"/>
-        </w:rPr>
-        <w:t>Invisalign</w:t>
-      </w:r>
-      <w:proofErr w:type="spellEnd"/>
-      <w:r>
-        <w:rPr>
-          <w:color w:val="000000"/>
-        </w:rPr>
-        <w:t xml:space="preserve"> which provides malocclusion treatment</w:t>
+        <w:t>as they are partnered with Invisalign which provides malocclusion treatment</w:t>
       </w:r>
       <w:r>
         <w:rPr>
@@ -1168,28 +1036,20 @@
         <w:rPr>
           <w:color w:val="000000"/>
         </w:rPr>
+        <w:t xml:space="preserve"> a</w:t>
+      </w:r>
+      <w:r>
+        <w:rPr>
+          <w:color w:val="000000"/>
+        </w:rPr>
         <w:t xml:space="preserve"> </w:t>
       </w:r>
-      <w:proofErr w:type="gramStart"/>
-      <w:r>
-        <w:rPr>
-          <w:color w:val="000000"/>
-        </w:rPr>
-        <w:t>a</w:t>
-      </w:r>
-      <w:r>
-        <w:rPr>
-          <w:color w:val="000000"/>
-        </w:rPr>
-        <w:t xml:space="preserve"> </w:t>
-      </w:r>
       <w:r>
         <w:rPr>
           <w:color w:val="000000"/>
         </w:rPr>
         <w:t>minimal</w:t>
       </w:r>
-      <w:proofErr w:type="gramEnd"/>
       <w:r>
         <w:rPr>
           <w:color w:val="000000"/>
@@ -1580,7 +1440,6 @@
           <w:color w:val="000000"/>
         </w:rPr>
       </w:pPr>
-      <w:bookmarkStart w:id="5" w:name="_GoBack"/>
       <w:r>
         <w:rPr>
           <w:color w:val="000000"/>
@@ -1630,7 +1489,19 @@
         <w:t xml:space="preserve"> close to doing anything the application we are proposing would do.</w:t>
       </w:r>
     </w:p>
-    <w:bookmarkEnd w:id="5"/>
+    <w:p>
+      <w:pPr>
+        <w:rPr>
+          <w:color w:val="000000"/>
+        </w:rPr>
+      </w:pPr>
+      <w:r>
+        <w:rPr>
+          <w:color w:val="000000"/>
+        </w:rPr>
+        <w:br w:type="page"/>
+      </w:r>
+    </w:p>
     <w:p>
       <w:pPr>
         <w:pStyle w:val="Heading1"/>
@@ -1643,7 +1514,8 @@
         <w:rPr>
           <w:color w:val="0070C0"/>
         </w:rPr>
-        <w:t>Backup Project</w:t>
+        <w:lastRenderedPageBreak/>
+        <w:t>Project Plan</w:t>
       </w:r>
     </w:p>
     <w:p>
@@ -1662,69 +1534,406 @@
         <w:rPr>
           <w:color w:val="000000"/>
         </w:rPr>
-        <w:t xml:space="preserve">Our backup project would be a trip planner focused on helping couples </w:t>
-      </w:r>
-      <w:r>
-        <w:rPr>
-          <w:color w:val="000000"/>
-        </w:rPr>
-        <w:t>only</w:t>
-      </w:r>
-      <w:r>
-        <w:rPr>
-          <w:color w:val="000000"/>
-        </w:rPr>
-        <w:t xml:space="preserve"> in planning a vacation to a destination city, within a predefined budget.  For instance, the couple would select the city to start their vacation from and the destination city they wish to vacation</w:t>
-      </w:r>
-      <w:r>
-        <w:rPr>
-          <w:color w:val="000000"/>
-        </w:rPr>
-        <w:t xml:space="preserve"> in</w:t>
-      </w:r>
-      <w:r>
-        <w:rPr>
-          <w:color w:val="000000"/>
-        </w:rPr>
-        <w:t xml:space="preserve">.  The application would find the cheapest air fare </w:t>
-      </w:r>
-      <w:r>
-        <w:rPr>
-          <w:color w:val="000000"/>
-        </w:rPr>
-        <w:t xml:space="preserve">and hotel </w:t>
-      </w:r>
-      <w:r>
-        <w:rPr>
-          <w:color w:val="000000"/>
-        </w:rPr>
-        <w:t>options</w:t>
-      </w:r>
-      <w:r>
-        <w:rPr>
-          <w:color w:val="000000"/>
-        </w:rPr>
-        <w:t xml:space="preserve"> available</w:t>
-      </w:r>
-      <w:r>
-        <w:rPr>
-          <w:color w:val="000000"/>
-        </w:rPr>
-        <w:t xml:space="preserve">, as well as suggestions for </w:t>
-      </w:r>
+        <w:t>Increment Schedule</w:t>
+      </w:r>
+      <w:r>
+        <w:rPr>
+          <w:color w:val="000000"/>
+        </w:rPr>
+        <w:t xml:space="preserve">: </w:t>
+      </w:r>
+      <w:r>
+        <w:rPr>
+          <w:color w:val="000000"/>
+        </w:rPr>
+        <w:t xml:space="preserve"> </w:t>
+      </w:r>
+      <w:r>
+        <w:rPr>
+          <w:color w:val="000000"/>
+        </w:rPr>
+        <w:t>There will be 4 increments with the following due dates (see image).</w:t>
+      </w:r>
+    </w:p>
+    <w:p>
+      <w:pPr>
+        <w:ind w:left="360"/>
+        <w:contextualSpacing/>
+        <w:rPr>
+          <w:color w:val="000000"/>
+        </w:rPr>
+      </w:pPr>
+    </w:p>
+    <w:p>
+      <w:pPr>
+        <w:ind w:left="720"/>
+        <w:contextualSpacing/>
+        <w:rPr>
+          <w:color w:val="000000"/>
+        </w:rPr>
+      </w:pPr>
+      <w:r>
+        <w:rPr>
+          <w:noProof/>
+          <w:color w:val="000000"/>
+        </w:rPr>
+        <w:drawing>
+          <wp:inline distT="0" distB="0" distL="0" distR="0">
+            <wp:extent cx="5943600" cy="4756785"/>
+            <wp:effectExtent l="0" t="0" r="0" b="5715"/>
+            <wp:docPr id="1" name="Picture 1"/>
+            <wp:cNvGraphicFramePr>
+              <a:graphicFrameLocks xmlns:a="http://schemas.openxmlformats.org/drawingml/2006/main" noChangeAspect="1"/>
+            </wp:cNvGraphicFramePr>
+            <a:graphic xmlns:a="http://schemas.openxmlformats.org/drawingml/2006/main">
+              <a:graphicData uri="http://schemas.openxmlformats.org/drawingml/2006/picture">
+                <pic:pic xmlns:pic="http://schemas.openxmlformats.org/drawingml/2006/picture">
+                  <pic:nvPicPr>
+                    <pic:cNvPr id="1" name="increment-schedule.jpg"/>
+                    <pic:cNvPicPr/>
+                  </pic:nvPicPr>
+                  <pic:blipFill>
+                    <a:blip r:embed="rId8">
+                      <a:extLst>
+                        <a:ext uri="{28A0092B-C50C-407E-A947-70E740481C1C}">
+                          <a14:useLocalDpi xmlns:a14="http://schemas.microsoft.com/office/drawing/2010/main" val="0"/>
+                        </a:ext>
+                      </a:extLst>
+                    </a:blip>
+                    <a:stretch>
+                      <a:fillRect/>
+                    </a:stretch>
+                  </pic:blipFill>
+                  <pic:spPr>
+                    <a:xfrm>
+                      <a:off x="0" y="0"/>
+                      <a:ext cx="5943600" cy="4756785"/>
+                    </a:xfrm>
+                    <a:prstGeom prst="rect">
+                      <a:avLst/>
+                    </a:prstGeom>
+                  </pic:spPr>
+                </pic:pic>
+              </a:graphicData>
+            </a:graphic>
+          </wp:inline>
+        </w:drawing>
+      </w:r>
+    </w:p>
+    <w:p>
+      <w:pPr>
+        <w:rPr>
+          <w:color w:val="000000"/>
+        </w:rPr>
+      </w:pPr>
+      <w:r>
+        <w:rPr>
+          <w:color w:val="000000"/>
+        </w:rPr>
+        <w:br w:type="page"/>
+      </w:r>
+    </w:p>
+    <w:p>
+      <w:pPr>
+        <w:numPr>
+          <w:ilvl w:val="0"/>
+          <w:numId w:val="1"/>
+        </w:numPr>
+        <w:ind w:hanging="360"/>
+        <w:contextualSpacing/>
+        <w:rPr>
+          <w:color w:val="000000"/>
+        </w:rPr>
+      </w:pPr>
       <w:r>
         <w:rPr>
           <w:color w:val="000000"/>
         </w:rPr>
         <w:lastRenderedPageBreak/>
-        <w:t>local attractions all within a given budget.</w:t>
-      </w:r>
-      <w:r>
-        <w:rPr>
-          <w:color w:val="000000"/>
-        </w:rPr>
-        <w:t xml:space="preserve">  Trip options would be available to the user, such as selecting no-stop flights, or the minimum star rating for the hotels they would like to stay at.</w:t>
-      </w:r>
+        <w:t>Stories</w:t>
+      </w:r>
+      <w:r>
+        <w:rPr>
+          <w:color w:val="000000"/>
+        </w:rPr>
+        <w:t>:</w:t>
+      </w:r>
+      <w:r>
+        <w:rPr>
+          <w:color w:val="000000"/>
+        </w:rPr>
+        <w:t xml:space="preserve">  These are the stories for iteration </w:t>
+      </w:r>
+      <w:r>
+        <w:rPr>
+          <w:color w:val="000000"/>
+        </w:rPr>
+        <w:t>#</w:t>
+      </w:r>
+      <w:bookmarkStart w:id="5" w:name="_GoBack"/>
+      <w:bookmarkEnd w:id="5"/>
+      <w:r>
+        <w:rPr>
+          <w:color w:val="000000"/>
+        </w:rPr>
+        <w:t xml:space="preserve">1, for additional iterations click </w:t>
+      </w:r>
+      <w:hyperlink r:id="rId9" w:history="1">
+        <w:r>
+          <w:rPr>
+            <w:rStyle w:val="Hyperlink"/>
+          </w:rPr>
+          <w:t>here</w:t>
+        </w:r>
+      </w:hyperlink>
+      <w:r>
+        <w:rPr>
+          <w:color w:val="000000"/>
+        </w:rPr>
+        <w:t>.</w:t>
+      </w:r>
+    </w:p>
+    <w:p>
+      <w:pPr>
+        <w:ind w:left="720"/>
+        <w:contextualSpacing/>
+        <w:rPr>
+          <w:color w:val="000000"/>
+        </w:rPr>
+      </w:pPr>
+    </w:p>
+    <w:p>
+      <w:pPr>
+        <w:ind w:left="720"/>
+        <w:contextualSpacing/>
+        <w:rPr>
+          <w:color w:val="000000"/>
+        </w:rPr>
+      </w:pPr>
+      <w:r>
+        <w:rPr>
+          <w:noProof/>
+          <w:color w:val="000000"/>
+        </w:rPr>
+        <w:drawing>
+          <wp:inline distT="0" distB="0" distL="0" distR="0">
+            <wp:extent cx="5943600" cy="4984115"/>
+            <wp:effectExtent l="0" t="0" r="0" b="6985"/>
+            <wp:docPr id="2" name="Picture 2"/>
+            <wp:cNvGraphicFramePr>
+              <a:graphicFrameLocks xmlns:a="http://schemas.openxmlformats.org/drawingml/2006/main" noChangeAspect="1"/>
+            </wp:cNvGraphicFramePr>
+            <a:graphic xmlns:a="http://schemas.openxmlformats.org/drawingml/2006/main">
+              <a:graphicData uri="http://schemas.openxmlformats.org/drawingml/2006/picture">
+                <pic:pic xmlns:pic="http://schemas.openxmlformats.org/drawingml/2006/picture">
+                  <pic:nvPicPr>
+                    <pic:cNvPr id="2" name="increment-1-stories.jpg"/>
+                    <pic:cNvPicPr/>
+                  </pic:nvPicPr>
+                  <pic:blipFill>
+                    <a:blip r:embed="rId10">
+                      <a:extLst>
+                        <a:ext uri="{28A0092B-C50C-407E-A947-70E740481C1C}">
+                          <a14:useLocalDpi xmlns:a14="http://schemas.microsoft.com/office/drawing/2010/main" val="0"/>
+                        </a:ext>
+                      </a:extLst>
+                    </a:blip>
+                    <a:stretch>
+                      <a:fillRect/>
+                    </a:stretch>
+                  </pic:blipFill>
+                  <pic:spPr>
+                    <a:xfrm>
+                      <a:off x="0" y="0"/>
+                      <a:ext cx="5943600" cy="4984115"/>
+                    </a:xfrm>
+                    <a:prstGeom prst="rect">
+                      <a:avLst/>
+                    </a:prstGeom>
+                  </pic:spPr>
+                </pic:pic>
+              </a:graphicData>
+            </a:graphic>
+          </wp:inline>
+        </w:drawing>
+      </w:r>
+    </w:p>
+    <w:p>
+      <w:pPr>
+        <w:rPr>
+          <w:color w:val="000000"/>
+        </w:rPr>
+      </w:pPr>
+      <w:r>
+        <w:rPr>
+          <w:color w:val="000000"/>
+        </w:rPr>
+        <w:br w:type="page"/>
+      </w:r>
+    </w:p>
+    <w:p>
+      <w:pPr>
+        <w:numPr>
+          <w:ilvl w:val="0"/>
+          <w:numId w:val="1"/>
+        </w:numPr>
+        <w:ind w:hanging="360"/>
+        <w:contextualSpacing/>
+        <w:rPr>
+          <w:color w:val="000000"/>
+        </w:rPr>
+      </w:pPr>
+      <w:r>
+        <w:rPr>
+          <w:color w:val="000000"/>
+        </w:rPr>
+        <w:lastRenderedPageBreak/>
+        <w:t>Burndown Chart</w:t>
+      </w:r>
+      <w:r>
+        <w:rPr>
+          <w:color w:val="000000"/>
+        </w:rPr>
+        <w:t>:  This is the burndown for increment #1.  There isn’t really much to see at this point since we are just getting started.  This image will be updated as the increment progresses.</w:t>
+      </w:r>
+    </w:p>
+    <w:p>
+      <w:pPr>
+        <w:ind w:left="720"/>
+        <w:contextualSpacing/>
+        <w:rPr>
+          <w:color w:val="000000"/>
+        </w:rPr>
+      </w:pPr>
+    </w:p>
+    <w:p>
+      <w:pPr>
+        <w:ind w:left="720"/>
+        <w:contextualSpacing/>
+        <w:rPr>
+          <w:color w:val="000000"/>
+        </w:rPr>
+      </w:pPr>
+      <w:r>
+        <w:rPr>
+          <w:noProof/>
+          <w:color w:val="000000"/>
+        </w:rPr>
+        <w:drawing>
+          <wp:inline distT="0" distB="0" distL="0" distR="0">
+            <wp:extent cx="5943600" cy="5118100"/>
+            <wp:effectExtent l="0" t="0" r="0" b="6350"/>
+            <wp:docPr id="4" name="Picture 4"/>
+            <wp:cNvGraphicFramePr>
+              <a:graphicFrameLocks xmlns:a="http://schemas.openxmlformats.org/drawingml/2006/main" noChangeAspect="1"/>
+            </wp:cNvGraphicFramePr>
+            <a:graphic xmlns:a="http://schemas.openxmlformats.org/drawingml/2006/main">
+              <a:graphicData uri="http://schemas.openxmlformats.org/drawingml/2006/picture">
+                <pic:pic xmlns:pic="http://schemas.openxmlformats.org/drawingml/2006/picture">
+                  <pic:nvPicPr>
+                    <pic:cNvPr id="4" name="increment-1-burndown.jpg"/>
+                    <pic:cNvPicPr/>
+                  </pic:nvPicPr>
+                  <pic:blipFill>
+                    <a:blip r:embed="rId11">
+                      <a:extLst>
+                        <a:ext uri="{28A0092B-C50C-407E-A947-70E740481C1C}">
+                          <a14:useLocalDpi xmlns:a14="http://schemas.microsoft.com/office/drawing/2010/main" val="0"/>
+                        </a:ext>
+                      </a:extLst>
+                    </a:blip>
+                    <a:stretch>
+                      <a:fillRect/>
+                    </a:stretch>
+                  </pic:blipFill>
+                  <pic:spPr>
+                    <a:xfrm>
+                      <a:off x="0" y="0"/>
+                      <a:ext cx="5943600" cy="5118100"/>
+                    </a:xfrm>
+                    <a:prstGeom prst="rect">
+                      <a:avLst/>
+                    </a:prstGeom>
+                  </pic:spPr>
+                </pic:pic>
+              </a:graphicData>
+            </a:graphic>
+          </wp:inline>
+        </w:drawing>
+      </w:r>
+    </w:p>
+    <w:p>
+      <w:pPr>
+        <w:rPr>
+          <w:color w:val="000000"/>
+        </w:rPr>
+      </w:pPr>
+      <w:r>
+        <w:rPr>
+          <w:color w:val="000000"/>
+        </w:rPr>
+        <w:br w:type="page"/>
+      </w:r>
+    </w:p>
+    <w:p>
+      <w:pPr>
+        <w:pStyle w:val="Heading1"/>
+        <w:contextualSpacing w:val="0"/>
+        <w:rPr>
+          <w:color w:val="0070C0"/>
+        </w:rPr>
+      </w:pPr>
+      <w:r>
+        <w:rPr>
+          <w:color w:val="0070C0"/>
+        </w:rPr>
+        <w:lastRenderedPageBreak/>
+        <w:t>First Increment Report</w:t>
+      </w:r>
+    </w:p>
+    <w:p>
+      <w:pPr>
+        <w:numPr>
+          <w:ilvl w:val="0"/>
+          <w:numId w:val="1"/>
+        </w:numPr>
+        <w:ind w:hanging="360"/>
+        <w:contextualSpacing/>
+        <w:rPr>
+          <w:color w:val="000000"/>
+        </w:rPr>
+      </w:pPr>
+      <w:r>
+        <w:rPr>
+          <w:color w:val="000000"/>
+        </w:rPr>
+        <w:t>TODO…</w:t>
+      </w:r>
+    </w:p>
+    <w:p>
+      <w:pPr>
+        <w:ind w:left="720"/>
+        <w:contextualSpacing/>
+        <w:rPr>
+          <w:color w:val="000000"/>
+        </w:rPr>
+      </w:pPr>
+    </w:p>
+    <w:p>
+      <w:pPr>
+        <w:contextualSpacing/>
+        <w:rPr>
+          <w:color w:val="000000"/>
+        </w:rPr>
+      </w:pPr>
+    </w:p>
+    <w:p>
+      <w:pPr>
+        <w:contextualSpacing/>
+        <w:rPr>
+          <w:color w:val="000000"/>
+        </w:rPr>
+      </w:pPr>
     </w:p>
     <w:p>
       <w:pPr>
@@ -1789,7 +1998,7 @@
         </w:rPr>
         <w:t xml:space="preserve"> (</w:t>
       </w:r>
-      <w:hyperlink r:id="rId9" w:history="1">
+      <w:hyperlink r:id="rId12" w:history="1">
         <w:r>
           <w:rPr>
             <w:rStyle w:val="Hyperlink"/>
@@ -1825,7 +2034,7 @@
         </w:rPr>
         <w:t xml:space="preserve"> (</w:t>
       </w:r>
-      <w:hyperlink r:id="rId10" w:history="1">
+      <w:hyperlink r:id="rId13" w:history="1">
         <w:r>
           <w:rPr>
             <w:rStyle w:val="Hyperlink"/>
@@ -1854,7 +2063,6 @@
           <w:u w:val="none"/>
         </w:rPr>
       </w:pPr>
-      <w:proofErr w:type="spellStart"/>
       <w:r>
         <w:rPr>
           <w:color w:val="000000"/>
@@ -1867,14 +2075,13 @@
         </w:rPr>
         <w:t>ealthLine</w:t>
       </w:r>
-      <w:proofErr w:type="spellEnd"/>
       <w:r>
         <w:rPr>
           <w:color w:val="000000"/>
         </w:rPr>
         <w:t xml:space="preserve"> (</w:t>
       </w:r>
-      <w:hyperlink r:id="rId11" w:anchor="Overview1" w:history="1">
+      <w:hyperlink r:id="rId14" w:anchor="Overview1" w:history="1">
         <w:r>
           <w:rPr>
             <w:rStyle w:val="Hyperlink"/>
@@ -1909,7 +2116,7 @@
         </w:rPr>
         <w:t>Operation Smile (</w:t>
       </w:r>
-      <w:hyperlink r:id="rId12" w:history="1">
+      <w:hyperlink r:id="rId15" w:history="1">
         <w:r>
           <w:rPr>
             <w:rStyle w:val="Hyperlink"/>
@@ -1925,8 +2132,8 @@
       </w:r>
     </w:p>
     <w:sectPr>
-      <w:headerReference w:type="default" r:id="rId13"/>
-      <w:headerReference w:type="first" r:id="rId14"/>
+      <w:headerReference w:type="default" r:id="rId16"/>
+      <w:headerReference w:type="first" r:id="rId17"/>
       <w:pgSz w:w="12240" w:h="15840"/>
       <w:pgMar w:top="1080" w:right="1440" w:bottom="1080" w:left="1440" w:header="720" w:footer="720" w:gutter="0"/>
       <w:pgNumType w:start="0"/>
@@ -1938,7 +2145,7 @@
 </file>
 
 <file path=word/endnotes.xml><?xml version="1.0" encoding="utf-8"?>
-<w:endnotes xmlns:wpc="http://schemas.microsoft.com/office/word/2010/wordprocessingCanvas" xmlns:mc="http://schemas.openxmlformats.org/markup-compatibility/2006" xmlns:o="urn:schemas-microsoft-com:office:office" xmlns:r="http://schemas.openxmlformats.org/officeDocument/2006/relationships" xmlns:m="http://schemas.openxmlformats.org/officeDocument/2006/math" xmlns:v="urn:schemas-microsoft-com:vml" xmlns:wp14="http://schemas.microsoft.com/office/word/2010/wordprocessingDrawing" xmlns:wp="http://schemas.openxmlformats.org/drawingml/2006/wordprocessingDrawing" xmlns:w10="urn:schemas-microsoft-com:office:word" xmlns:w="http://schemas.openxmlformats.org/wordprocessingml/2006/main" xmlns:w14="http://schemas.microsoft.com/office/word/2010/wordml" xmlns:wpg="http://schemas.microsoft.com/office/word/2010/wordprocessingGroup" xmlns:wpi="http://schemas.microsoft.com/office/word/2010/wordprocessingInk" xmlns:wne="http://schemas.microsoft.com/office/word/2006/wordml" xmlns:wps="http://schemas.microsoft.com/office/word/2010/wordprocessingShape" mc:Ignorable="w14 wp14">
+<w:endnotes xmlns:wpc="http://schemas.microsoft.com/office/word/2010/wordprocessingCanvas" xmlns:cx="http://schemas.microsoft.com/office/drawing/2014/chartex" xmlns:cx1="http://schemas.microsoft.com/office/drawing/2015/9/8/chartex" xmlns:cx2="http://schemas.microsoft.com/office/drawing/2015/10/21/chartex" xmlns:mc="http://schemas.openxmlformats.org/markup-compatibility/2006" xmlns:o="urn:schemas-microsoft-com:office:office" xmlns:r="http://schemas.openxmlformats.org/officeDocument/2006/relationships" xmlns:m="http://schemas.openxmlformats.org/officeDocument/2006/math" xmlns:v="urn:schemas-microsoft-com:vml" xmlns:wp14="http://schemas.microsoft.com/office/word/2010/wordprocessingDrawing" xmlns:wp="http://schemas.openxmlformats.org/drawingml/2006/wordprocessingDrawing" xmlns:w10="urn:schemas-microsoft-com:office:word" xmlns:w="http://schemas.openxmlformats.org/wordprocessingml/2006/main" xmlns:w14="http://schemas.microsoft.com/office/word/2010/wordml" xmlns:w15="http://schemas.microsoft.com/office/word/2012/wordml" xmlns:w16se="http://schemas.microsoft.com/office/word/2015/wordml/symex" xmlns:wpg="http://schemas.microsoft.com/office/word/2010/wordprocessingGroup" xmlns:wpi="http://schemas.microsoft.com/office/word/2010/wordprocessingInk" xmlns:wne="http://schemas.microsoft.com/office/word/2006/wordml" xmlns:wps="http://schemas.microsoft.com/office/word/2010/wordprocessingShape" mc:Ignorable="w14 w15 w16se wp14">
   <w:endnote w:type="separator" w:id="-1">
     <w:p>
       <w:pPr>
@@ -1963,7 +2170,7 @@
 </file>
 
 <file path=word/footnotes.xml><?xml version="1.0" encoding="utf-8"?>
-<w:footnotes xmlns:wpc="http://schemas.microsoft.com/office/word/2010/wordprocessingCanvas" xmlns:mc="http://schemas.openxmlformats.org/markup-compatibility/2006" xmlns:o="urn:schemas-microsoft-com:office:office" xmlns:r="http://schemas.openxmlformats.org/officeDocument/2006/relationships" xmlns:m="http://schemas.openxmlformats.org/officeDocument/2006/math" xmlns:v="urn:schemas-microsoft-com:vml" xmlns:wp14="http://schemas.microsoft.com/office/word/2010/wordprocessingDrawing" xmlns:wp="http://schemas.openxmlformats.org/drawingml/2006/wordprocessingDrawing" xmlns:w10="urn:schemas-microsoft-com:office:word" xmlns:w="http://schemas.openxmlformats.org/wordprocessingml/2006/main" xmlns:w14="http://schemas.microsoft.com/office/word/2010/wordml" xmlns:wpg="http://schemas.microsoft.com/office/word/2010/wordprocessingGroup" xmlns:wpi="http://schemas.microsoft.com/office/word/2010/wordprocessingInk" xmlns:wne="http://schemas.microsoft.com/office/word/2006/wordml" xmlns:wps="http://schemas.microsoft.com/office/word/2010/wordprocessingShape" mc:Ignorable="w14 wp14">
+<w:footnotes xmlns:wpc="http://schemas.microsoft.com/office/word/2010/wordprocessingCanvas" xmlns:cx="http://schemas.microsoft.com/office/drawing/2014/chartex" xmlns:cx1="http://schemas.microsoft.com/office/drawing/2015/9/8/chartex" xmlns:cx2="http://schemas.microsoft.com/office/drawing/2015/10/21/chartex" xmlns:mc="http://schemas.openxmlformats.org/markup-compatibility/2006" xmlns:o="urn:schemas-microsoft-com:office:office" xmlns:r="http://schemas.openxmlformats.org/officeDocument/2006/relationships" xmlns:m="http://schemas.openxmlformats.org/officeDocument/2006/math" xmlns:v="urn:schemas-microsoft-com:vml" xmlns:wp14="http://schemas.microsoft.com/office/word/2010/wordprocessingDrawing" xmlns:wp="http://schemas.openxmlformats.org/drawingml/2006/wordprocessingDrawing" xmlns:w10="urn:schemas-microsoft-com:office:word" xmlns:w="http://schemas.openxmlformats.org/wordprocessingml/2006/main" xmlns:w14="http://schemas.microsoft.com/office/word/2010/wordml" xmlns:w15="http://schemas.microsoft.com/office/word/2012/wordml" xmlns:w16se="http://schemas.microsoft.com/office/word/2015/wordml/symex" xmlns:wpg="http://schemas.microsoft.com/office/word/2010/wordprocessingGroup" xmlns:wpi="http://schemas.microsoft.com/office/word/2010/wordprocessingInk" xmlns:wne="http://schemas.microsoft.com/office/word/2006/wordml" xmlns:wps="http://schemas.microsoft.com/office/word/2010/wordprocessingShape" mc:Ignorable="w14 w15 w16se wp14">
   <w:footnote w:type="separator" w:id="-1">
     <w:p>
       <w:pPr>
@@ -1988,7 +2195,7 @@
 </file>
 
 <file path=word/header1.xml><?xml version="1.0" encoding="utf-8"?>
-<w:hdr xmlns:wpc="http://schemas.microsoft.com/office/word/2010/wordprocessingCanvas" xmlns:mc="http://schemas.openxmlformats.org/markup-compatibility/2006" xmlns:o="urn:schemas-microsoft-com:office:office" xmlns:r="http://schemas.openxmlformats.org/officeDocument/2006/relationships" xmlns:m="http://schemas.openxmlformats.org/officeDocument/2006/math" xmlns:v="urn:schemas-microsoft-com:vml" xmlns:wp14="http://schemas.microsoft.com/office/word/2010/wordprocessingDrawing" xmlns:wp="http://schemas.openxmlformats.org/drawingml/2006/wordprocessingDrawing" xmlns:w10="urn:schemas-microsoft-com:office:word" xmlns:w="http://schemas.openxmlformats.org/wordprocessingml/2006/main" xmlns:w14="http://schemas.microsoft.com/office/word/2010/wordml" xmlns:wpg="http://schemas.microsoft.com/office/word/2010/wordprocessingGroup" xmlns:wpi="http://schemas.microsoft.com/office/word/2010/wordprocessingInk" xmlns:wne="http://schemas.microsoft.com/office/word/2006/wordml" xmlns:wps="http://schemas.microsoft.com/office/word/2010/wordprocessingShape" mc:Ignorable="w14 wp14">
+<w:hdr xmlns:wpc="http://schemas.microsoft.com/office/word/2010/wordprocessingCanvas" xmlns:cx="http://schemas.microsoft.com/office/drawing/2014/chartex" xmlns:cx1="http://schemas.microsoft.com/office/drawing/2015/9/8/chartex" xmlns:cx2="http://schemas.microsoft.com/office/drawing/2015/10/21/chartex" xmlns:mc="http://schemas.openxmlformats.org/markup-compatibility/2006" xmlns:o="urn:schemas-microsoft-com:office:office" xmlns:r="http://schemas.openxmlformats.org/officeDocument/2006/relationships" xmlns:m="http://schemas.openxmlformats.org/officeDocument/2006/math" xmlns:v="urn:schemas-microsoft-com:vml" xmlns:wp14="http://schemas.microsoft.com/office/word/2010/wordprocessingDrawing" xmlns:wp="http://schemas.openxmlformats.org/drawingml/2006/wordprocessingDrawing" xmlns:w10="urn:schemas-microsoft-com:office:word" xmlns:w="http://schemas.openxmlformats.org/wordprocessingml/2006/main" xmlns:w14="http://schemas.microsoft.com/office/word/2010/wordml" xmlns:w15="http://schemas.microsoft.com/office/word/2012/wordml" xmlns:w16se="http://schemas.microsoft.com/office/word/2015/wordml/symex" xmlns:wpg="http://schemas.microsoft.com/office/word/2010/wordprocessingGroup" xmlns:wpi="http://schemas.microsoft.com/office/word/2010/wordprocessingInk" xmlns:wne="http://schemas.microsoft.com/office/word/2006/wordml" xmlns:wps="http://schemas.microsoft.com/office/word/2010/wordprocessingShape" mc:Ignorable="w14 w15 w16se wp14">
   <w:p>
     <w:pPr>
       <w:pStyle w:val="Subtitle"/>
@@ -2017,7 +2224,7 @@
       <w:rPr>
         <w:noProof/>
       </w:rPr>
-      <w:t>2</w:t>
+      <w:t>5</w:t>
     </w:r>
     <w:r>
       <w:fldChar w:fldCharType="end"/>
@@ -2032,7 +2239,7 @@
 </file>
 
 <file path=word/header2.xml><?xml version="1.0" encoding="utf-8"?>
-<w:hdr xmlns:wpc="http://schemas.microsoft.com/office/word/2010/wordprocessingCanvas" xmlns:mc="http://schemas.openxmlformats.org/markup-compatibility/2006" xmlns:o="urn:schemas-microsoft-com:office:office" xmlns:r="http://schemas.openxmlformats.org/officeDocument/2006/relationships" xmlns:m="http://schemas.openxmlformats.org/officeDocument/2006/math" xmlns:v="urn:schemas-microsoft-com:vml" xmlns:wp14="http://schemas.microsoft.com/office/word/2010/wordprocessingDrawing" xmlns:wp="http://schemas.openxmlformats.org/drawingml/2006/wordprocessingDrawing" xmlns:w10="urn:schemas-microsoft-com:office:word" xmlns:w="http://schemas.openxmlformats.org/wordprocessingml/2006/main" xmlns:w14="http://schemas.microsoft.com/office/word/2010/wordml" xmlns:wpg="http://schemas.microsoft.com/office/word/2010/wordprocessingGroup" xmlns:wpi="http://schemas.microsoft.com/office/word/2010/wordprocessingInk" xmlns:wne="http://schemas.microsoft.com/office/word/2006/wordml" xmlns:wps="http://schemas.microsoft.com/office/word/2010/wordprocessingShape" mc:Ignorable="w14 wp14">
+<w:hdr xmlns:wpc="http://schemas.microsoft.com/office/word/2010/wordprocessingCanvas" xmlns:cx="http://schemas.microsoft.com/office/drawing/2014/chartex" xmlns:cx1="http://schemas.microsoft.com/office/drawing/2015/9/8/chartex" xmlns:cx2="http://schemas.microsoft.com/office/drawing/2015/10/21/chartex" xmlns:mc="http://schemas.openxmlformats.org/markup-compatibility/2006" xmlns:o="urn:schemas-microsoft-com:office:office" xmlns:r="http://schemas.openxmlformats.org/officeDocument/2006/relationships" xmlns:m="http://schemas.openxmlformats.org/officeDocument/2006/math" xmlns:v="urn:schemas-microsoft-com:vml" xmlns:wp14="http://schemas.microsoft.com/office/word/2010/wordprocessingDrawing" xmlns:wp="http://schemas.openxmlformats.org/drawingml/2006/wordprocessingDrawing" xmlns:w10="urn:schemas-microsoft-com:office:word" xmlns:w="http://schemas.openxmlformats.org/wordprocessingml/2006/main" xmlns:w14="http://schemas.microsoft.com/office/word/2010/wordml" xmlns:w15="http://schemas.microsoft.com/office/word/2012/wordml" xmlns:w16se="http://schemas.microsoft.com/office/word/2015/wordml/symex" xmlns:wpg="http://schemas.microsoft.com/office/word/2010/wordprocessingGroup" xmlns:wpi="http://schemas.microsoft.com/office/word/2010/wordprocessingInk" xmlns:wne="http://schemas.microsoft.com/office/word/2006/wordml" xmlns:wps="http://schemas.microsoft.com/office/word/2010/wordprocessingShape" mc:Ignorable="w14 w15 w16se wp14">
   <w:p>
     <w:pPr>
       <w:spacing w:before="600" w:line="240" w:lineRule="auto"/>
@@ -2042,8 +2249,8 @@
 </file>
 
 <file path=word/numbering.xml><?xml version="1.0" encoding="utf-8"?>
-<w:numbering xmlns:wpc="http://schemas.microsoft.com/office/word/2010/wordprocessingCanvas" xmlns:mc="http://schemas.openxmlformats.org/markup-compatibility/2006" xmlns:o="urn:schemas-microsoft-com:office:office" xmlns:r="http://schemas.openxmlformats.org/officeDocument/2006/relationships" xmlns:m="http://schemas.openxmlformats.org/officeDocument/2006/math" xmlns:v="urn:schemas-microsoft-com:vml" xmlns:wp14="http://schemas.microsoft.com/office/word/2010/wordprocessingDrawing" xmlns:wp="http://schemas.openxmlformats.org/drawingml/2006/wordprocessingDrawing" xmlns:w10="urn:schemas-microsoft-com:office:word" xmlns:w="http://schemas.openxmlformats.org/wordprocessingml/2006/main" xmlns:w14="http://schemas.microsoft.com/office/word/2010/wordml" xmlns:wpg="http://schemas.microsoft.com/office/word/2010/wordprocessingGroup" xmlns:wpi="http://schemas.microsoft.com/office/word/2010/wordprocessingInk" xmlns:wne="http://schemas.microsoft.com/office/word/2006/wordml" xmlns:wps="http://schemas.microsoft.com/office/word/2010/wordprocessingShape" mc:Ignorable="w14 wp14">
-  <w:abstractNum w:abstractNumId="0">
+<w:numbering xmlns:wpc="http://schemas.microsoft.com/office/word/2010/wordprocessingCanvas" xmlns:cx="http://schemas.microsoft.com/office/drawing/2014/chartex" xmlns:cx1="http://schemas.microsoft.com/office/drawing/2015/9/8/chartex" xmlns:cx2="http://schemas.microsoft.com/office/drawing/2015/10/21/chartex" xmlns:mc="http://schemas.openxmlformats.org/markup-compatibility/2006" xmlns:o="urn:schemas-microsoft-com:office:office" xmlns:r="http://schemas.openxmlformats.org/officeDocument/2006/relationships" xmlns:m="http://schemas.openxmlformats.org/officeDocument/2006/math" xmlns:v="urn:schemas-microsoft-com:vml" xmlns:wp14="http://schemas.microsoft.com/office/word/2010/wordprocessingDrawing" xmlns:wp="http://schemas.openxmlformats.org/drawingml/2006/wordprocessingDrawing" xmlns:w10="urn:schemas-microsoft-com:office:word" xmlns:w="http://schemas.openxmlformats.org/wordprocessingml/2006/main" xmlns:w14="http://schemas.microsoft.com/office/word/2010/wordml" xmlns:w15="http://schemas.microsoft.com/office/word/2012/wordml" xmlns:w16se="http://schemas.microsoft.com/office/word/2015/wordml/symex" xmlns:wpg="http://schemas.microsoft.com/office/word/2010/wordprocessingGroup" xmlns:wpi="http://schemas.microsoft.com/office/word/2010/wordprocessingInk" xmlns:wne="http://schemas.microsoft.com/office/word/2006/wordml" xmlns:wps="http://schemas.microsoft.com/office/word/2010/wordprocessingShape" mc:Ignorable="w14 w15 w16se wp14">
+  <w:abstractNum w:abstractNumId="0" w15:restartNumberingAfterBreak="0">
     <w:nsid w:val="04C818AB"/>
     <w:multiLevelType w:val="multilevel"/>
     <w:tmpl w:val="300490C8"/>
@@ -2156,7 +2363,7 @@
       </w:rPr>
     </w:lvl>
   </w:abstractNum>
-  <w:abstractNum w:abstractNumId="1">
+  <w:abstractNum w:abstractNumId="1" w15:restartNumberingAfterBreak="0">
     <w:nsid w:val="0ED23CD8"/>
     <w:multiLevelType w:val="multilevel"/>
     <w:tmpl w:val="C41E4D6E"/>
@@ -2269,7 +2476,7 @@
       </w:rPr>
     </w:lvl>
   </w:abstractNum>
-  <w:abstractNum w:abstractNumId="2">
+  <w:abstractNum w:abstractNumId="2" w15:restartNumberingAfterBreak="0">
     <w:nsid w:val="0F6D099B"/>
     <w:multiLevelType w:val="multilevel"/>
     <w:tmpl w:val="5930DCD4"/>
@@ -2382,7 +2589,7 @@
       </w:rPr>
     </w:lvl>
   </w:abstractNum>
-  <w:abstractNum w:abstractNumId="3">
+  <w:abstractNum w:abstractNumId="3" w15:restartNumberingAfterBreak="0">
     <w:nsid w:val="120464B9"/>
     <w:multiLevelType w:val="multilevel"/>
     <w:tmpl w:val="D27C6F5C"/>
@@ -2495,7 +2702,7 @@
       </w:rPr>
     </w:lvl>
   </w:abstractNum>
-  <w:abstractNum w:abstractNumId="4">
+  <w:abstractNum w:abstractNumId="4" w15:restartNumberingAfterBreak="0">
     <w:nsid w:val="19B740F0"/>
     <w:multiLevelType w:val="multilevel"/>
     <w:tmpl w:val="11FC39AE"/>
@@ -2608,7 +2815,7 @@
       </w:rPr>
     </w:lvl>
   </w:abstractNum>
-  <w:abstractNum w:abstractNumId="5">
+  <w:abstractNum w:abstractNumId="5" w15:restartNumberingAfterBreak="0">
     <w:nsid w:val="1EBF3367"/>
     <w:multiLevelType w:val="multilevel"/>
     <w:tmpl w:val="673864EA"/>
@@ -2721,7 +2928,7 @@
       </w:rPr>
     </w:lvl>
   </w:abstractNum>
-  <w:abstractNum w:abstractNumId="6">
+  <w:abstractNum w:abstractNumId="6" w15:restartNumberingAfterBreak="0">
     <w:nsid w:val="2137785C"/>
     <w:multiLevelType w:val="multilevel"/>
     <w:tmpl w:val="7666BC92"/>
@@ -2834,7 +3041,7 @@
       </w:rPr>
     </w:lvl>
   </w:abstractNum>
-  <w:abstractNum w:abstractNumId="7">
+  <w:abstractNum w:abstractNumId="7" w15:restartNumberingAfterBreak="0">
     <w:nsid w:val="263F6D41"/>
     <w:multiLevelType w:val="multilevel"/>
     <w:tmpl w:val="27B21E4E"/>
@@ -2947,7 +3154,7 @@
       </w:rPr>
     </w:lvl>
   </w:abstractNum>
-  <w:abstractNum w:abstractNumId="8">
+  <w:abstractNum w:abstractNumId="8" w15:restartNumberingAfterBreak="0">
     <w:nsid w:val="2ED0179C"/>
     <w:multiLevelType w:val="multilevel"/>
     <w:tmpl w:val="010A4C8E"/>
@@ -3060,7 +3267,7 @@
       </w:rPr>
     </w:lvl>
   </w:abstractNum>
-  <w:abstractNum w:abstractNumId="9">
+  <w:abstractNum w:abstractNumId="9" w15:restartNumberingAfterBreak="0">
     <w:nsid w:val="2FD37507"/>
     <w:multiLevelType w:val="multilevel"/>
     <w:tmpl w:val="B84275FE"/>
@@ -3173,7 +3380,120 @@
       </w:rPr>
     </w:lvl>
   </w:abstractNum>
-  <w:abstractNum w:abstractNumId="10">
+  <w:abstractNum w:abstractNumId="10" w15:restartNumberingAfterBreak="0">
+    <w:nsid w:val="32814075"/>
+    <w:multiLevelType w:val="hybridMultilevel"/>
+    <w:tmpl w:val="EDD6DB44"/>
+    <w:lvl w:ilvl="0" w:tplc="04090001">
+      <w:start w:val="1"/>
+      <w:numFmt w:val="bullet"/>
+      <w:lvlText w:val=""/>
+      <w:lvlJc w:val="left"/>
+      <w:pPr>
+        <w:ind w:left="720" w:hanging="360"/>
+      </w:pPr>
+      <w:rPr>
+        <w:rFonts w:ascii="Symbol" w:hAnsi="Symbol" w:hint="default"/>
+      </w:rPr>
+    </w:lvl>
+    <w:lvl w:ilvl="1" w:tplc="04090003" w:tentative="1">
+      <w:start w:val="1"/>
+      <w:numFmt w:val="bullet"/>
+      <w:lvlText w:val="o"/>
+      <w:lvlJc w:val="left"/>
+      <w:pPr>
+        <w:ind w:left="1440" w:hanging="360"/>
+      </w:pPr>
+      <w:rPr>
+        <w:rFonts w:ascii="Courier New" w:hAnsi="Courier New" w:cs="Courier New" w:hint="default"/>
+      </w:rPr>
+    </w:lvl>
+    <w:lvl w:ilvl="2" w:tplc="04090005" w:tentative="1">
+      <w:start w:val="1"/>
+      <w:numFmt w:val="bullet"/>
+      <w:lvlText w:val=""/>
+      <w:lvlJc w:val="left"/>
+      <w:pPr>
+        <w:ind w:left="2160" w:hanging="360"/>
+      </w:pPr>
+      <w:rPr>
+        <w:rFonts w:ascii="Wingdings" w:hAnsi="Wingdings" w:hint="default"/>
+      </w:rPr>
+    </w:lvl>
+    <w:lvl w:ilvl="3" w:tplc="04090001" w:tentative="1">
+      <w:start w:val="1"/>
+      <w:numFmt w:val="bullet"/>
+      <w:lvlText w:val=""/>
+      <w:lvlJc w:val="left"/>
+      <w:pPr>
+        <w:ind w:left="2880" w:hanging="360"/>
+      </w:pPr>
+      <w:rPr>
+        <w:rFonts w:ascii="Symbol" w:hAnsi="Symbol" w:hint="default"/>
+      </w:rPr>
+    </w:lvl>
+    <w:lvl w:ilvl="4" w:tplc="04090003" w:tentative="1">
+      <w:start w:val="1"/>
+      <w:numFmt w:val="bullet"/>
+      <w:lvlText w:val="o"/>
+      <w:lvlJc w:val="left"/>
+      <w:pPr>
+        <w:ind w:left="3600" w:hanging="360"/>
+      </w:pPr>
+      <w:rPr>
+        <w:rFonts w:ascii="Courier New" w:hAnsi="Courier New" w:cs="Courier New" w:hint="default"/>
+      </w:rPr>
+    </w:lvl>
+    <w:lvl w:ilvl="5" w:tplc="04090005" w:tentative="1">
+      <w:start w:val="1"/>
+      <w:numFmt w:val="bullet"/>
+      <w:lvlText w:val=""/>
+      <w:lvlJc w:val="left"/>
+      <w:pPr>
+        <w:ind w:left="4320" w:hanging="360"/>
+      </w:pPr>
+      <w:rPr>
+        <w:rFonts w:ascii="Wingdings" w:hAnsi="Wingdings" w:hint="default"/>
+      </w:rPr>
+    </w:lvl>
+    <w:lvl w:ilvl="6" w:tplc="04090001" w:tentative="1">
+      <w:start w:val="1"/>
+      <w:numFmt w:val="bullet"/>
+      <w:lvlText w:val=""/>
+      <w:lvlJc w:val="left"/>
+      <w:pPr>
+        <w:ind w:left="5040" w:hanging="360"/>
+      </w:pPr>
+      <w:rPr>
+        <w:rFonts w:ascii="Symbol" w:hAnsi="Symbol" w:hint="default"/>
+      </w:rPr>
+    </w:lvl>
+    <w:lvl w:ilvl="7" w:tplc="04090003" w:tentative="1">
+      <w:start w:val="1"/>
+      <w:numFmt w:val="bullet"/>
+      <w:lvlText w:val="o"/>
+      <w:lvlJc w:val="left"/>
+      <w:pPr>
+        <w:ind w:left="5760" w:hanging="360"/>
+      </w:pPr>
+      <w:rPr>
+        <w:rFonts w:ascii="Courier New" w:hAnsi="Courier New" w:cs="Courier New" w:hint="default"/>
+      </w:rPr>
+    </w:lvl>
+    <w:lvl w:ilvl="8" w:tplc="04090005" w:tentative="1">
+      <w:start w:val="1"/>
+      <w:numFmt w:val="bullet"/>
+      <w:lvlText w:val=""/>
+      <w:lvlJc w:val="left"/>
+      <w:pPr>
+        <w:ind w:left="6480" w:hanging="360"/>
+      </w:pPr>
+      <w:rPr>
+        <w:rFonts w:ascii="Wingdings" w:hAnsi="Wingdings" w:hint="default"/>
+      </w:rPr>
+    </w:lvl>
+  </w:abstractNum>
+  <w:abstractNum w:abstractNumId="11" w15:restartNumberingAfterBreak="0">
     <w:nsid w:val="33092F20"/>
     <w:multiLevelType w:val="multilevel"/>
     <w:tmpl w:val="29167A96"/>
@@ -3286,7 +3606,7 @@
       </w:rPr>
     </w:lvl>
   </w:abstractNum>
-  <w:abstractNum w:abstractNumId="11">
+  <w:abstractNum w:abstractNumId="12" w15:restartNumberingAfterBreak="0">
     <w:nsid w:val="372244BD"/>
     <w:multiLevelType w:val="multilevel"/>
     <w:tmpl w:val="A8544F7C"/>
@@ -3399,7 +3719,7 @@
       </w:rPr>
     </w:lvl>
   </w:abstractNum>
-  <w:abstractNum w:abstractNumId="12">
+  <w:abstractNum w:abstractNumId="13" w15:restartNumberingAfterBreak="0">
     <w:nsid w:val="432B009C"/>
     <w:multiLevelType w:val="multilevel"/>
     <w:tmpl w:val="F8348FB4"/>
@@ -3512,7 +3832,7 @@
       </w:rPr>
     </w:lvl>
   </w:abstractNum>
-  <w:abstractNum w:abstractNumId="13">
+  <w:abstractNum w:abstractNumId="14" w15:restartNumberingAfterBreak="0">
     <w:nsid w:val="4F955B76"/>
     <w:multiLevelType w:val="multilevel"/>
     <w:tmpl w:val="2194ABF4"/>
@@ -3625,7 +3945,7 @@
       </w:rPr>
     </w:lvl>
   </w:abstractNum>
-  <w:abstractNum w:abstractNumId="14">
+  <w:abstractNum w:abstractNumId="15" w15:restartNumberingAfterBreak="0">
     <w:nsid w:val="511D7B35"/>
     <w:multiLevelType w:val="multilevel"/>
     <w:tmpl w:val="D6ECC7D4"/>
@@ -3738,7 +4058,7 @@
       </w:rPr>
     </w:lvl>
   </w:abstractNum>
-  <w:abstractNum w:abstractNumId="15">
+  <w:abstractNum w:abstractNumId="16" w15:restartNumberingAfterBreak="0">
     <w:nsid w:val="538312AA"/>
     <w:multiLevelType w:val="multilevel"/>
     <w:tmpl w:val="50E4D28E"/>
@@ -3851,7 +4171,7 @@
       </w:rPr>
     </w:lvl>
   </w:abstractNum>
-  <w:abstractNum w:abstractNumId="16">
+  <w:abstractNum w:abstractNumId="17" w15:restartNumberingAfterBreak="0">
     <w:nsid w:val="57400605"/>
     <w:multiLevelType w:val="multilevel"/>
     <w:tmpl w:val="2BD62F9E"/>
@@ -3964,7 +4284,7 @@
       </w:rPr>
     </w:lvl>
   </w:abstractNum>
-  <w:abstractNum w:abstractNumId="17">
+  <w:abstractNum w:abstractNumId="18" w15:restartNumberingAfterBreak="0">
     <w:nsid w:val="66227639"/>
     <w:multiLevelType w:val="multilevel"/>
     <w:tmpl w:val="980EF6A0"/>
@@ -4077,7 +4397,7 @@
       </w:rPr>
     </w:lvl>
   </w:abstractNum>
-  <w:abstractNum w:abstractNumId="18">
+  <w:abstractNum w:abstractNumId="19" w15:restartNumberingAfterBreak="0">
     <w:nsid w:val="6AC551A4"/>
     <w:multiLevelType w:val="multilevel"/>
     <w:tmpl w:val="8AB23AD0"/>
@@ -4190,7 +4510,7 @@
       </w:rPr>
     </w:lvl>
   </w:abstractNum>
-  <w:abstractNum w:abstractNumId="19">
+  <w:abstractNum w:abstractNumId="20" w15:restartNumberingAfterBreak="0">
     <w:nsid w:val="6B7A7EFE"/>
     <w:multiLevelType w:val="multilevel"/>
     <w:tmpl w:val="4C14EFA6"/>
@@ -4303,7 +4623,7 @@
       </w:rPr>
     </w:lvl>
   </w:abstractNum>
-  <w:abstractNum w:abstractNumId="20">
+  <w:abstractNum w:abstractNumId="21" w15:restartNumberingAfterBreak="0">
     <w:nsid w:val="6D604A60"/>
     <w:multiLevelType w:val="multilevel"/>
     <w:tmpl w:val="0790887A"/>
@@ -4416,7 +4736,7 @@
       </w:rPr>
     </w:lvl>
   </w:abstractNum>
-  <w:abstractNum w:abstractNumId="21">
+  <w:abstractNum w:abstractNumId="22" w15:restartNumberingAfterBreak="0">
     <w:nsid w:val="71010CF9"/>
     <w:multiLevelType w:val="multilevel"/>
     <w:tmpl w:val="A9DE3B5A"/>
@@ -4529,7 +4849,7 @@
       </w:rPr>
     </w:lvl>
   </w:abstractNum>
-  <w:abstractNum w:abstractNumId="22">
+  <w:abstractNum w:abstractNumId="23" w15:restartNumberingAfterBreak="0">
     <w:nsid w:val="7E1E1546"/>
     <w:multiLevelType w:val="multilevel"/>
     <w:tmpl w:val="90E0513A"/>
@@ -4643,10 +4963,10 @@
     </w:lvl>
   </w:abstractNum>
   <w:num w:numId="1">
-    <w:abstractNumId w:val="14"/>
+    <w:abstractNumId w:val="15"/>
   </w:num>
   <w:num w:numId="2">
-    <w:abstractNumId w:val="15"/>
+    <w:abstractNumId w:val="16"/>
   </w:num>
   <w:num w:numId="3">
     <w:abstractNumId w:val="2"/>
@@ -4655,13 +4975,13 @@
     <w:abstractNumId w:val="6"/>
   </w:num>
   <w:num w:numId="5">
-    <w:abstractNumId w:val="20"/>
+    <w:abstractNumId w:val="21"/>
   </w:num>
   <w:num w:numId="6">
     <w:abstractNumId w:val="3"/>
   </w:num>
   <w:num w:numId="7">
-    <w:abstractNumId w:val="12"/>
+    <w:abstractNumId w:val="13"/>
   </w:num>
   <w:num w:numId="8">
     <w:abstractNumId w:val="8"/>
@@ -4670,19 +4990,19 @@
     <w:abstractNumId w:val="7"/>
   </w:num>
   <w:num w:numId="10">
-    <w:abstractNumId w:val="18"/>
+    <w:abstractNumId w:val="19"/>
   </w:num>
   <w:num w:numId="11">
-    <w:abstractNumId w:val="16"/>
+    <w:abstractNumId w:val="17"/>
   </w:num>
   <w:num w:numId="12">
     <w:abstractNumId w:val="5"/>
   </w:num>
   <w:num w:numId="13">
-    <w:abstractNumId w:val="22"/>
+    <w:abstractNumId w:val="23"/>
   </w:num>
   <w:num w:numId="14">
-    <w:abstractNumId w:val="13"/>
+    <w:abstractNumId w:val="14"/>
   </w:num>
   <w:num w:numId="15">
     <w:abstractNumId w:val="4"/>
@@ -4694,28 +5014,31 @@
     <w:abstractNumId w:val="0"/>
   </w:num>
   <w:num w:numId="18">
-    <w:abstractNumId w:val="19"/>
+    <w:abstractNumId w:val="20"/>
   </w:num>
   <w:num w:numId="19">
-    <w:abstractNumId w:val="10"/>
+    <w:abstractNumId w:val="11"/>
   </w:num>
   <w:num w:numId="20">
-    <w:abstractNumId w:val="11"/>
+    <w:abstractNumId w:val="12"/>
   </w:num>
   <w:num w:numId="21">
-    <w:abstractNumId w:val="17"/>
+    <w:abstractNumId w:val="18"/>
   </w:num>
   <w:num w:numId="22">
-    <w:abstractNumId w:val="21"/>
+    <w:abstractNumId w:val="22"/>
   </w:num>
   <w:num w:numId="23">
     <w:abstractNumId w:val="9"/>
+  </w:num>
+  <w:num w:numId="24">
+    <w:abstractNumId w:val="10"/>
   </w:num>
 </w:numbering>
 </file>
 
 <file path=word/styles.xml><?xml version="1.0" encoding="utf-8"?>
-<w:styles xmlns:mc="http://schemas.openxmlformats.org/markup-compatibility/2006" xmlns:r="http://schemas.openxmlformats.org/officeDocument/2006/relationships" xmlns:w="http://schemas.openxmlformats.org/wordprocessingml/2006/main" xmlns:w14="http://schemas.microsoft.com/office/word/2010/wordml" mc:Ignorable="w14">
+<w:styles xmlns:mc="http://schemas.openxmlformats.org/markup-compatibility/2006" xmlns:r="http://schemas.openxmlformats.org/officeDocument/2006/relationships" xmlns:w="http://schemas.openxmlformats.org/wordprocessingml/2006/main" xmlns:w14="http://schemas.microsoft.com/office/word/2010/wordml" xmlns:w15="http://schemas.microsoft.com/office/word/2012/wordml" xmlns:w16se="http://schemas.microsoft.com/office/word/2015/wordml/symex" mc:Ignorable="w14 w15 w16se">
   <w:docDefaults>
     <w:rPrDefault>
       <w:rPr>
@@ -4732,572 +5055,380 @@
       </w:pPr>
     </w:pPrDefault>
   </w:docDefaults>
-  <w:latentStyles w:defLockedState="0" w:defUIPriority="99" w:defSemiHidden="1" w:defUnhideWhenUsed="1" w:defQFormat="0" w:count="267">
-    <w:lsdException w:name="Normal" w:semiHidden="0" w:uiPriority="0" w:unhideWhenUsed="0" w:qFormat="1"/>
-    <w:lsdException w:name="heading 1" w:semiHidden="0" w:uiPriority="9" w:unhideWhenUsed="0" w:qFormat="1"/>
-    <w:lsdException w:name="heading 2" w:uiPriority="9" w:qFormat="1"/>
-    <w:lsdException w:name="heading 3" w:uiPriority="9" w:qFormat="1"/>
-    <w:lsdException w:name="heading 4" w:uiPriority="9" w:qFormat="1"/>
-    <w:lsdException w:name="heading 5" w:uiPriority="9" w:qFormat="1"/>
-    <w:lsdException w:name="heading 6" w:uiPriority="9" w:qFormat="1"/>
-    <w:lsdException w:name="heading 7" w:uiPriority="9" w:qFormat="1"/>
-    <w:lsdException w:name="heading 8" w:uiPriority="9" w:qFormat="1"/>
-    <w:lsdException w:name="heading 9" w:uiPriority="9" w:qFormat="1"/>
-    <w:lsdException w:name="toc 1" w:uiPriority="39"/>
-    <w:lsdException w:name="toc 2" w:uiPriority="39"/>
-    <w:lsdException w:name="toc 3" w:uiPriority="39"/>
-    <w:lsdException w:name="toc 4" w:uiPriority="39"/>
-    <w:lsdException w:name="toc 5" w:uiPriority="39"/>
-    <w:lsdException w:name="toc 6" w:uiPriority="39"/>
-    <w:lsdException w:name="toc 7" w:uiPriority="39"/>
-    <w:lsdException w:name="toc 8" w:uiPriority="39"/>
-    <w:lsdException w:name="toc 9" w:uiPriority="39"/>
-    <w:lsdException w:name="caption" w:uiPriority="35" w:qFormat="1"/>
-    <w:lsdException w:name="Title" w:semiHidden="0" w:uiPriority="10" w:unhideWhenUsed="0" w:qFormat="1"/>
-    <w:lsdException w:name="Default Paragraph Font" w:uiPriority="1"/>
-    <w:lsdException w:name="Subtitle" w:semiHidden="0" w:uiPriority="11" w:unhideWhenUsed="0" w:qFormat="1"/>
-    <w:lsdException w:name="Strong" w:semiHidden="0" w:uiPriority="22" w:unhideWhenUsed="0" w:qFormat="1"/>
-    <w:lsdException w:name="Emphasis" w:semiHidden="0" w:uiPriority="20" w:unhideWhenUsed="0" w:qFormat="1"/>
-    <w:lsdException w:name="Table Grid" w:semiHidden="0" w:uiPriority="59" w:unhideWhenUsed="0"/>
-    <w:lsdException w:name="Placeholder Text" w:unhideWhenUsed="0"/>
-    <w:lsdException w:name="No Spacing" w:semiHidden="0" w:uiPriority="1" w:unhideWhenUsed="0" w:qFormat="1"/>
-    <w:lsdException w:name="Light Shading" w:semiHidden="0" w:uiPriority="60" w:unhideWhenUsed="0"/>
-    <w:lsdException w:name="Light List" w:semiHidden="0" w:uiPriority="61" w:unhideWhenUsed="0"/>
-    <w:lsdException w:name="Light Grid" w:semiHidden="0" w:uiPriority="62" w:unhideWhenUsed="0"/>
-    <w:lsdException w:name="Medium Shading 1" w:semiHidden="0" w:uiPriority="63" w:unhideWhenUsed="0"/>
-    <w:lsdException w:name="Medium Shading 2" w:semiHidden="0" w:uiPriority="64" w:unhideWhenUsed="0"/>
-    <w:lsdException w:name="Medium List 1" w:semiHidden="0" w:uiPriority="65" w:unhideWhenUsed="0"/>
-    <w:lsdException w:name="Medium List 2" w:semiHidden="0" w:uiPriority="66" w:unhideWhenUsed="0"/>
-    <w:lsdException w:name="Medium Grid 1" w:semiHidden="0" w:uiPriority="67" w:unhideWhenUsed="0"/>
-    <w:lsdException w:name="Medium Grid 2" w:semiHidden="0" w:uiPriority="68" w:unhideWhenUsed="0"/>
-    <w:lsdException w:name="Medium Grid 3" w:semiHidden="0" w:uiPriority="69" w:unhideWhenUsed="0"/>
-    <w:lsdException w:name="Dark List" w:semiHidden="0" w:uiPriority="70" w:unhideWhenUsed="0"/>
-    <w:lsdException w:name="Colorful Shading" w:semiHidden="0" w:uiPriority="71" w:unhideWhenUsed="0"/>
-    <w:lsdException w:name="Colorful List" w:semiHidden="0" w:uiPriority="72" w:unhideWhenUsed="0"/>
-    <w:lsdException w:name="Colorful Grid" w:semiHidden="0" w:uiPriority="73" w:unhideWhenUsed="0"/>
-    <w:lsdException w:name="Light Shading Accent 1" w:semiHidden="0" w:uiPriority="60" w:unhideWhenUsed="0"/>
-    <w:lsdException w:name="Light List Accent 1" w:semiHidden="0" w:uiPriority="61" w:unhideWhenUsed="0"/>
-    <w:lsdException w:name="Light Grid Accent 1" w:semiHidden="0" w:uiPriority="62" w:unhideWhenUsed="0"/>
-    <w:lsdException w:name="Medium Shading 1 Accent 1" w:semiHidden="0" w:uiPriority="63" w:unhideWhenUsed="0"/>
-    <w:lsdException w:name="Medium Shading 2 Accent 1" w:semiHidden="0" w:uiPriority="64" w:unhideWhenUsed="0"/>
-    <w:lsdException w:name="Medium List 1 Accent 1" w:semiHidden="0" w:uiPriority="65" w:unhideWhenUsed="0"/>
-    <w:lsdException w:name="Revision" w:unhideWhenUsed="0"/>
-    <w:lsdException w:name="List Paragraph" w:semiHidden="0" w:uiPriority="34" w:unhideWhenUsed="0" w:qFormat="1"/>
-    <w:lsdException w:name="Quote" w:semiHidden="0" w:uiPriority="29" w:unhideWhenUsed="0" w:qFormat="1"/>
-    <w:lsdException w:name="Intense Quote" w:semiHidden="0" w:uiPriority="30" w:unhideWhenUsed="0" w:qFormat="1"/>
-    <w:lsdException w:name="Medium List 2 Accent 1" w:semiHidden="0" w:uiPriority="66" w:unhideWhenUsed="0"/>
-    <w:lsdException w:name="Medium Grid 1 Accent 1" w:semiHidden="0" w:uiPriority="67" w:unhideWhenUsed="0"/>
-    <w:lsdException w:name="Medium Grid 2 Accent 1" w:semiHidden="0" w:uiPriority="68" w:unhideWhenUsed="0"/>
-    <w:lsdException w:name="Medium Grid 3 Accent 1" w:semiHidden="0" w:uiPriority="69" w:unhideWhenUsed="0"/>
-    <w:lsdException w:name="Dark List Accent 1" w:semiHidden="0" w:uiPriority="70" w:unhideWhenUsed="0"/>
-    <w:lsdException w:name="Colorful Shading Accent 1" w:semiHidden="0" w:uiPriority="71" w:unhideWhenUsed="0"/>
-    <w:lsdException w:name="Colorful List Accent 1" w:semiHidden="0" w:uiPriority="72" w:unhideWhenUsed="0"/>
-    <w:lsdException w:name="Colorful Grid Accent 1" w:semiHidden="0" w:uiPriority="73" w:unhideWhenUsed="0"/>
-    <w:lsdException w:name="Light Shading Accent 2" w:semiHidden="0" w:uiPriority="60" w:unhideWhenUsed="0"/>
-    <w:lsdException w:name="Light List Accent 2" w:semiHidden="0" w:uiPriority="61" w:unhideWhenUsed="0"/>
-    <w:lsdException w:name="Light Grid Accent 2" w:semiHidden="0" w:uiPriority="62" w:unhideWhenUsed="0"/>
-    <w:lsdException w:name="Medium Shading 1 Accent 2" w:semiHidden="0" w:uiPriority="63" w:unhideWhenUsed="0"/>
-    <w:lsdException w:name="Medium Shading 2 Accent 2" w:semiHidden="0" w:uiPriority="64" w:unhideWhenUsed="0"/>
-    <w:lsdException w:name="Medium List 1 Accent 2" w:semiHidden="0" w:uiPriority="65" w:unhideWhenUsed="0"/>
-    <w:lsdException w:name="Medium List 2 Accent 2" w:semiHidden="0" w:uiPriority="66" w:unhideWhenUsed="0"/>
-    <w:lsdException w:name="Medium Grid 1 Accent 2" w:semiHidden="0" w:uiPriority="67" w:unhideWhenUsed="0"/>
-    <w:lsdException w:name="Medium Grid 2 Accent 2" w:semiHidden="0" w:uiPriority="68" w:unhideWhenUsed="0"/>
-    <w:lsdException w:name="Medium Grid 3 Accent 2" w:semiHidden="0" w:uiPriority="69" w:unhideWhenUsed="0"/>
-    <w:lsdException w:name="Dark List Accent 2" w:semiHidden="0" w:uiPriority="70" w:unhideWhenUsed="0"/>
-    <w:lsdException w:name="Colorful Shading Accent 2" w:semiHidden="0" w:uiPriority="71" w:unhideWhenUsed="0"/>
-    <w:lsdException w:name="Colorful List Accent 2" w:semiHidden="0" w:uiPriority="72" w:unhideWhenUsed="0"/>
-    <w:lsdException w:name="Colorful Grid Accent 2" w:semiHidden="0" w:uiPriority="73" w:unhideWhenUsed="0"/>
-    <w:lsdException w:name="Light Shading Accent 3" w:semiHidden="0" w:uiPriority="60" w:unhideWhenUsed="0"/>
-    <w:lsdException w:name="Light List Accent 3" w:semiHidden="0" w:uiPriority="61" w:unhideWhenUsed="0"/>
-    <w:lsdException w:name="Light Grid Accent 3" w:semiHidden="0" w:uiPriority="62" w:unhideWhenUsed="0"/>
-    <w:lsdException w:name="Medium Shading 1 Accent 3" w:semiHidden="0" w:uiPriority="63" w:unhideWhenUsed="0"/>
-    <w:lsdException w:name="Medium Shading 2 Accent 3" w:semiHidden="0" w:uiPriority="64" w:unhideWhenUsed="0"/>
-    <w:lsdException w:name="Medium List 1 Accent 3" w:semiHidden="0" w:uiPriority="65" w:unhideWhenUsed="0"/>
-    <w:lsdException w:name="Medium List 2 Accent 3" w:semiHidden="0" w:uiPriority="66" w:unhideWhenUsed="0"/>
-    <w:lsdException w:name="Medium Grid 1 Accent 3" w:semiHidden="0" w:uiPriority="67" w:unhideWhenUsed="0"/>
-    <w:lsdException w:name="Medium Grid 2 Accent 3" w:semiHidden="0" w:uiPriority="68" w:unhideWhenUsed="0"/>
-    <w:lsdException w:name="Medium Grid 3 Accent 3" w:semiHidden="0" w:uiPriority="69" w:unhideWhenUsed="0"/>
-    <w:lsdException w:name="Dark List Accent 3" w:semiHidden="0" w:uiPriority="70" w:unhideWhenUsed="0"/>
-    <w:lsdException w:name="Colorful Shading Accent 3" w:semiHidden="0" w:uiPriority="71" w:unhideWhenUsed="0"/>
-    <w:lsdException w:name="Colorful List Accent 3" w:semiHidden="0" w:uiPriority="72" w:unhideWhenUsed="0"/>
-    <w:lsdException w:name="Colorful Grid Accent 3" w:semiHidden="0" w:uiPriority="73" w:unhideWhenUsed="0"/>
-    <w:lsdException w:name="Light Shading Accent 4" w:semiHidden="0" w:uiPriority="60" w:unhideWhenUsed="0"/>
-    <w:lsdException w:name="Light List Accent 4" w:semiHidden="0" w:uiPriority="61" w:unhideWhenUsed="0"/>
-    <w:lsdException w:name="Light Grid Accent 4" w:semiHidden="0" w:uiPriority="62" w:unhideWhenUsed="0"/>
-    <w:lsdException w:name="Medium Shading 1 Accent 4" w:semiHidden="0" w:uiPriority="63" w:unhideWhenUsed="0"/>
-    <w:lsdException w:name="Medium Shading 2 Accent 4" w:semiHidden="0" w:uiPriority="64" w:unhideWhenUsed="0"/>
-    <w:lsdException w:name="Medium List 1 Accent 4" w:semiHidden="0" w:uiPriority="65" w:unhideWhenUsed="0"/>
-    <w:lsdException w:name="Medium List 2 Accent 4" w:semiHidden="0" w:uiPriority="66" w:unhideWhenUsed="0"/>
-    <w:lsdException w:name="Medium Grid 1 Accent 4" w:semiHidden="0" w:uiPriority="67" w:unhideWhenUsed="0"/>
-    <w:lsdException w:name="Medium Grid 2 Accent 4" w:semiHidden="0" w:uiPriority="68" w:unhideWhenUsed="0"/>
-    <w:lsdException w:name="Medium Grid 3 Accent 4" w:semiHidden="0" w:uiPriority="69" w:unhideWhenUsed="0"/>
-    <w:lsdException w:name="Dark List Accent 4" w:semiHidden="0" w:uiPriority="70" w:unhideWhenUsed="0"/>
-    <w:lsdException w:name="Colorful Shading Accent 4" w:semiHidden="0" w:uiPriority="71" w:unhideWhenUsed="0"/>
-    <w:lsdException w:name="Colorful List Accent 4" w:semiHidden="0" w:uiPriority="72" w:unhideWhenUsed="0"/>
-    <w:lsdException w:name="Colorful Grid Accent 4" w:semiHidden="0" w:uiPriority="73" w:unhideWhenUsed="0"/>
-    <w:lsdException w:name="Light Shading Accent 5" w:semiHidden="0" w:uiPriority="60" w:unhideWhenUsed="0"/>
-    <w:lsdException w:name="Light List Accent 5" w:semiHidden="0" w:uiPriority="61" w:unhideWhenUsed="0"/>
-    <w:lsdException w:name="Light Grid Accent 5" w:semiHidden="0" w:uiPriority="62" w:unhideWhenUsed="0"/>
-    <w:lsdException w:name="Medium Shading 1 Accent 5" w:semiHidden="0" w:uiPriority="63" w:unhideWhenUsed="0"/>
-    <w:lsdException w:name="Medium Shading 2 Accent 5" w:semiHidden="0" w:uiPriority="64" w:unhideWhenUsed="0"/>
-    <w:lsdException w:name="Medium List 1 Accent 5" w:semiHidden="0" w:uiPriority="65" w:unhideWhenUsed="0"/>
-    <w:lsdException w:name="Medium List 2 Accent 5" w:semiHidden="0" w:uiPriority="66" w:unhideWhenUsed="0"/>
-    <w:lsdException w:name="Medium Grid 1 Accent 5" w:semiHidden="0" w:uiPriority="67" w:unhideWhenUsed="0"/>
-    <w:lsdException w:name="Medium Grid 2 Accent 5" w:semiHidden="0" w:uiPriority="68" w:unhideWhenUsed="0"/>
-    <w:lsdException w:name="Medium Grid 3 Accent 5" w:semiHidden="0" w:uiPriority="69" w:unhideWhenUsed="0"/>
-    <w:lsdException w:name="Dark List Accent 5" w:semiHidden="0" w:uiPriority="70" w:unhideWhenUsed="0"/>
-    <w:lsdException w:name="Colorful Shading Accent 5" w:semiHidden="0" w:uiPriority="71" w:unhideWhenUsed="0"/>
-    <w:lsdException w:name="Colorful List Accent 5" w:semiHidden="0" w:uiPriority="72" w:unhideWhenUsed="0"/>
-    <w:lsdException w:name="Colorful Grid Accent 5" w:semiHidden="0" w:uiPriority="73" w:unhideWhenUsed="0"/>
-    <w:lsdException w:name="Light Shading Accent 6" w:semiHidden="0" w:uiPriority="60" w:unhideWhenUsed="0"/>
-    <w:lsdException w:name="Light List Accent 6" w:semiHidden="0" w:uiPriority="61" w:unhideWhenUsed="0"/>
-    <w:lsdException w:name="Light Grid Accent 6" w:semiHidden="0" w:uiPriority="62" w:unhideWhenUsed="0"/>
-    <w:lsdException w:name="Medium Shading 1 Accent 6" w:semiHidden="0" w:uiPriority="63" w:unhideWhenUsed="0"/>
-    <w:lsdException w:name="Medium Shading 2 Accent 6" w:semiHidden="0" w:uiPriority="64" w:unhideWhenUsed="0"/>
-    <w:lsdException w:name="Medium List 1 Accent 6" w:semiHidden="0" w:uiPriority="65" w:unhideWhenUsed="0"/>
-    <w:lsdException w:name="Medium List 2 Accent 6" w:semiHidden="0" w:uiPriority="66" w:unhideWhenUsed="0"/>
-    <w:lsdException w:name="Medium Grid 1 Accent 6" w:semiHidden="0" w:uiPriority="67" w:unhideWhenUsed="0"/>
-    <w:lsdException w:name="Medium Grid 2 Accent 6" w:semiHidden="0" w:uiPriority="68" w:unhideWhenUsed="0"/>
-    <w:lsdException w:name="Medium Grid 3 Accent 6" w:semiHidden="0" w:uiPriority="69" w:unhideWhenUsed="0"/>
-    <w:lsdException w:name="Dark List Accent 6" w:semiHidden="0" w:uiPriority="70" w:unhideWhenUsed="0"/>
-    <w:lsdException w:name="Colorful Shading Accent 6" w:semiHidden="0" w:uiPriority="71" w:unhideWhenUsed="0"/>
-    <w:lsdException w:name="Colorful List Accent 6" w:semiHidden="0" w:uiPriority="72" w:unhideWhenUsed="0"/>
-    <w:lsdException w:name="Colorful Grid Accent 6" w:semiHidden="0" w:uiPriority="73" w:unhideWhenUsed="0"/>
-    <w:lsdException w:name="Subtle Emphasis" w:semiHidden="0" w:uiPriority="19" w:unhideWhenUsed="0" w:qFormat="1"/>
-    <w:lsdException w:name="Intense Emphasis" w:semiHidden="0" w:uiPriority="21" w:unhideWhenUsed="0" w:qFormat="1"/>
-    <w:lsdException w:name="Subtle Reference" w:semiHidden="0" w:uiPriority="31" w:unhideWhenUsed="0" w:qFormat="1"/>
-    <w:lsdException w:name="Intense Reference" w:semiHidden="0" w:uiPriority="32" w:unhideWhenUsed="0" w:qFormat="1"/>
-    <w:lsdException w:name="Book Title" w:semiHidden="0" w:uiPriority="33" w:unhideWhenUsed="0" w:qFormat="1"/>
-    <w:lsdException w:name="Bibliography" w:uiPriority="37"/>
-    <w:lsdException w:name="TOC Heading" w:uiPriority="39" w:qFormat="1"/>
-  </w:latentStyles>
-  <w:style w:type="paragraph" w:default="1" w:styleId="Normal">
-    <w:name w:val="Normal"/>
-  </w:style>
-  <w:style w:type="paragraph" w:styleId="Heading1">
-    <w:name w:val="heading 1"/>
-    <w:basedOn w:val="Normal"/>
-    <w:next w:val="Normal"/>
-    <w:pPr>
-      <w:keepNext/>
-      <w:keepLines/>
-      <w:widowControl w:val="0"/>
-      <w:spacing w:before="480" w:line="312" w:lineRule="auto"/>
-      <w:contextualSpacing/>
-      <w:outlineLvl w:val="0"/>
-    </w:pPr>
-    <w:rPr>
-      <w:rFonts w:ascii="PT Sans Narrow" w:eastAsia="PT Sans Narrow" w:hAnsi="PT Sans Narrow" w:cs="PT Sans Narrow"/>
-      <w:b/>
-      <w:color w:val="FF5E0E"/>
-      <w:sz w:val="36"/>
-      <w:szCs w:val="36"/>
-    </w:rPr>
-  </w:style>
-  <w:style w:type="paragraph" w:styleId="Heading2">
-    <w:name w:val="heading 2"/>
-    <w:basedOn w:val="Normal"/>
-    <w:next w:val="Normal"/>
-    <w:pPr>
-      <w:spacing w:before="320" w:line="240" w:lineRule="auto"/>
-      <w:contextualSpacing/>
-      <w:outlineLvl w:val="1"/>
-    </w:pPr>
-    <w:rPr>
-      <w:rFonts w:ascii="PT Sans Narrow" w:eastAsia="PT Sans Narrow" w:hAnsi="PT Sans Narrow" w:cs="PT Sans Narrow"/>
-      <w:color w:val="008575"/>
-      <w:sz w:val="32"/>
-      <w:szCs w:val="32"/>
-    </w:rPr>
-  </w:style>
-  <w:style w:type="paragraph" w:styleId="Heading3">
-    <w:name w:val="heading 3"/>
-    <w:basedOn w:val="Normal"/>
-    <w:next w:val="Normal"/>
-    <w:pPr>
-      <w:spacing w:before="200" w:line="240" w:lineRule="auto"/>
-      <w:contextualSpacing/>
-      <w:outlineLvl w:val="2"/>
-    </w:pPr>
-    <w:rPr>
-      <w:rFonts w:ascii="PT Sans Narrow" w:eastAsia="PT Sans Narrow" w:hAnsi="PT Sans Narrow" w:cs="PT Sans Narrow"/>
-      <w:sz w:val="28"/>
-      <w:szCs w:val="28"/>
-    </w:rPr>
-  </w:style>
-  <w:style w:type="paragraph" w:styleId="Heading4">
-    <w:name w:val="heading 4"/>
-    <w:basedOn w:val="Normal"/>
-    <w:next w:val="Normal"/>
-    <w:pPr>
-      <w:keepNext/>
-      <w:keepLines/>
-      <w:spacing w:before="160"/>
-      <w:contextualSpacing/>
-      <w:outlineLvl w:val="3"/>
-    </w:pPr>
-    <w:rPr>
-      <w:rFonts w:ascii="Trebuchet MS" w:eastAsia="Trebuchet MS" w:hAnsi="Trebuchet MS" w:cs="Trebuchet MS"/>
-      <w:color w:val="666666"/>
-      <w:u w:val="single"/>
-    </w:rPr>
-  </w:style>
-  <w:style w:type="paragraph" w:styleId="Heading5">
-    <w:name w:val="heading 5"/>
-    <w:basedOn w:val="Normal"/>
-    <w:next w:val="Normal"/>
-    <w:pPr>
-      <w:keepNext/>
-      <w:keepLines/>
-      <w:spacing w:before="160"/>
-      <w:contextualSpacing/>
-      <w:outlineLvl w:val="4"/>
-    </w:pPr>
-    <w:rPr>
-      <w:rFonts w:ascii="Trebuchet MS" w:eastAsia="Trebuchet MS" w:hAnsi="Trebuchet MS" w:cs="Trebuchet MS"/>
-      <w:color w:val="666666"/>
-    </w:rPr>
-  </w:style>
-  <w:style w:type="paragraph" w:styleId="Heading6">
-    <w:name w:val="heading 6"/>
-    <w:basedOn w:val="Normal"/>
-    <w:next w:val="Normal"/>
-    <w:pPr>
-      <w:keepNext/>
-      <w:keepLines/>
-      <w:spacing w:before="160"/>
-      <w:contextualSpacing/>
-      <w:outlineLvl w:val="5"/>
-    </w:pPr>
-    <w:rPr>
-      <w:rFonts w:ascii="Trebuchet MS" w:eastAsia="Trebuchet MS" w:hAnsi="Trebuchet MS" w:cs="Trebuchet MS"/>
-      <w:i/>
-      <w:color w:val="666666"/>
-    </w:rPr>
-  </w:style>
-  <w:style w:type="character" w:default="1" w:styleId="DefaultParagraphFont">
-    <w:name w:val="Default Paragraph Font"/>
-    <w:uiPriority w:val="1"/>
-    <w:semiHidden/>
-    <w:unhideWhenUsed/>
-  </w:style>
-  <w:style w:type="table" w:default="1" w:styleId="TableNormal">
-    <w:name w:val="Normal Table"/>
-    <w:uiPriority w:val="99"/>
-    <w:semiHidden/>
-    <w:unhideWhenUsed/>
-    <w:tblPr>
-      <w:tblInd w:w="0" w:type="dxa"/>
-      <w:tblCellMar>
-        <w:top w:w="0" w:type="dxa"/>
-        <w:left w:w="108" w:type="dxa"/>
-        <w:bottom w:w="0" w:type="dxa"/>
-        <w:right w:w="108" w:type="dxa"/>
-      </w:tblCellMar>
-    </w:tblPr>
-  </w:style>
-  <w:style w:type="numbering" w:default="1" w:styleId="NoList">
-    <w:name w:val="No List"/>
-    <w:uiPriority w:val="99"/>
-    <w:semiHidden/>
-    <w:unhideWhenUsed/>
-  </w:style>
-  <w:style w:type="paragraph" w:styleId="Title">
-    <w:name w:val="Title"/>
-    <w:basedOn w:val="Normal"/>
-    <w:next w:val="Normal"/>
-    <w:pPr>
-      <w:spacing w:before="320" w:line="240" w:lineRule="auto"/>
-      <w:contextualSpacing/>
-    </w:pPr>
-    <w:rPr>
-      <w:rFonts w:ascii="PT Sans Narrow" w:eastAsia="PT Sans Narrow" w:hAnsi="PT Sans Narrow" w:cs="PT Sans Narrow"/>
-      <w:b/>
-      <w:sz w:val="84"/>
-      <w:szCs w:val="84"/>
-    </w:rPr>
-  </w:style>
-  <w:style w:type="paragraph" w:styleId="Subtitle">
-    <w:name w:val="Subtitle"/>
-    <w:basedOn w:val="Normal"/>
-    <w:next w:val="Normal"/>
-    <w:pPr>
-      <w:spacing w:before="200" w:line="240" w:lineRule="auto"/>
-      <w:contextualSpacing/>
-    </w:pPr>
-    <w:rPr>
-      <w:rFonts w:ascii="PT Sans Narrow" w:eastAsia="PT Sans Narrow" w:hAnsi="PT Sans Narrow" w:cs="PT Sans Narrow"/>
-      <w:sz w:val="28"/>
-      <w:szCs w:val="28"/>
-    </w:rPr>
-  </w:style>
-  <w:style w:type="paragraph" w:styleId="BalloonText">
-    <w:name w:val="Balloon Text"/>
-    <w:basedOn w:val="Normal"/>
-    <w:link w:val="BalloonTextChar"/>
-    <w:uiPriority w:val="99"/>
-    <w:semiHidden/>
-    <w:unhideWhenUsed/>
-    <w:rsid w:val="00A5066E"/>
-    <w:pPr>
-      <w:spacing w:before="0" w:line="240" w:lineRule="auto"/>
-    </w:pPr>
-    <w:rPr>
-      <w:rFonts w:ascii="Tahoma" w:hAnsi="Tahoma" w:cs="Tahoma"/>
-      <w:sz w:val="16"/>
-      <w:szCs w:val="16"/>
-    </w:rPr>
-  </w:style>
-  <w:style w:type="character" w:customStyle="1" w:styleId="BalloonTextChar">
-    <w:name w:val="Balloon Text Char"/>
-    <w:basedOn w:val="DefaultParagraphFont"/>
-    <w:link w:val="BalloonText"/>
-    <w:uiPriority w:val="99"/>
-    <w:semiHidden/>
-    <w:rsid w:val="00A5066E"/>
-    <w:rPr>
-      <w:rFonts w:ascii="Tahoma" w:hAnsi="Tahoma" w:cs="Tahoma"/>
-      <w:sz w:val="16"/>
-      <w:szCs w:val="16"/>
-    </w:rPr>
-  </w:style>
-  <w:style w:type="character" w:styleId="Hyperlink">
-    <w:name w:val="Hyperlink"/>
-    <w:basedOn w:val="DefaultParagraphFont"/>
-    <w:uiPriority w:val="99"/>
-    <w:unhideWhenUsed/>
-    <w:rsid w:val="00BD7ACF"/>
-    <w:rPr>
-      <w:color w:val="0000FF" w:themeColor="hyperlink"/>
-      <w:u w:val="single"/>
-    </w:rPr>
-  </w:style>
-  <w:style w:type="character" w:styleId="FollowedHyperlink">
-    <w:name w:val="FollowedHyperlink"/>
-    <w:basedOn w:val="DefaultParagraphFont"/>
-    <w:uiPriority w:val="99"/>
-    <w:semiHidden/>
-    <w:unhideWhenUsed/>
-    <w:rsid w:val="00CB5C38"/>
-    <w:rPr>
-      <w:color w:val="800080" w:themeColor="followedHyperlink"/>
-      <w:u w:val="single"/>
-    </w:rPr>
-  </w:style>
-  <w:style w:type="paragraph" w:styleId="Header">
-    <w:name w:val="header"/>
-    <w:basedOn w:val="Normal"/>
-    <w:link w:val="HeaderChar"/>
-    <w:uiPriority w:val="99"/>
-    <w:unhideWhenUsed/>
-    <w:rsid w:val="001E21CA"/>
-    <w:pPr>
-      <w:tabs>
-        <w:tab w:val="center" w:pos="4680"/>
-        <w:tab w:val="right" w:pos="9360"/>
-      </w:tabs>
-      <w:spacing w:before="0" w:line="240" w:lineRule="auto"/>
-    </w:pPr>
-  </w:style>
-  <w:style w:type="character" w:customStyle="1" w:styleId="HeaderChar">
-    <w:name w:val="Header Char"/>
-    <w:basedOn w:val="DefaultParagraphFont"/>
-    <w:link w:val="Header"/>
-    <w:uiPriority w:val="99"/>
-    <w:rsid w:val="001E21CA"/>
-  </w:style>
-  <w:style w:type="paragraph" w:styleId="Footer">
-    <w:name w:val="footer"/>
-    <w:basedOn w:val="Normal"/>
-    <w:link w:val="FooterChar"/>
-    <w:uiPriority w:val="99"/>
-    <w:unhideWhenUsed/>
-    <w:rsid w:val="001E21CA"/>
-    <w:pPr>
-      <w:tabs>
-        <w:tab w:val="center" w:pos="4680"/>
-        <w:tab w:val="right" w:pos="9360"/>
-      </w:tabs>
-      <w:spacing w:before="0" w:line="240" w:lineRule="auto"/>
-    </w:pPr>
-  </w:style>
-  <w:style w:type="character" w:customStyle="1" w:styleId="FooterChar">
-    <w:name w:val="Footer Char"/>
-    <w:basedOn w:val="DefaultParagraphFont"/>
-    <w:link w:val="Footer"/>
-    <w:uiPriority w:val="99"/>
-    <w:rsid w:val="001E21CA"/>
-  </w:style>
-  <w:style w:type="paragraph" w:styleId="ListParagraph">
-    <w:name w:val="List Paragraph"/>
-    <w:basedOn w:val="Normal"/>
-    <w:uiPriority w:val="34"/>
-    <w:qFormat/>
-    <w:rsid w:val="00887724"/>
-    <w:pPr>
-      <w:ind w:left="720"/>
-      <w:contextualSpacing/>
-    </w:pPr>
-  </w:style>
-</w:styles>
-</file>
-
-<file path=word/stylesWithEffects.xml><?xml version="1.0" encoding="utf-8"?>
-<w:styles xmlns:wpc="http://schemas.microsoft.com/office/word/2010/wordprocessingCanvas" xmlns:mc="http://schemas.openxmlformats.org/markup-compatibility/2006" xmlns:o="urn:schemas-microsoft-com:office:office" xmlns:r="http://schemas.openxmlformats.org/officeDocument/2006/relationships" xmlns:m="http://schemas.openxmlformats.org/officeDocument/2006/math" xmlns:v="urn:schemas-microsoft-com:vml" xmlns:wp14="http://schemas.microsoft.com/office/word/2010/wordprocessingDrawing" xmlns:wp="http://schemas.openxmlformats.org/drawingml/2006/wordprocessingDrawing" xmlns:w10="urn:schemas-microsoft-com:office:word" xmlns:w="http://schemas.openxmlformats.org/wordprocessingml/2006/main" xmlns:w14="http://schemas.microsoft.com/office/word/2010/wordml" xmlns:wpg="http://schemas.microsoft.com/office/word/2010/wordprocessingGroup" xmlns:wpi="http://schemas.microsoft.com/office/word/2010/wordprocessingInk" xmlns:wne="http://schemas.microsoft.com/office/word/2006/wordml" xmlns:wps="http://schemas.microsoft.com/office/word/2010/wordprocessingShape" mc:Ignorable="w14 wp14">
-  <w:docDefaults>
-    <w:rPrDefault>
-      <w:rPr>
-        <w:rFonts w:ascii="Open Sans" w:eastAsia="Open Sans" w:hAnsi="Open Sans" w:cs="Open Sans"/>
-        <w:color w:val="695D46"/>
-        <w:sz w:val="22"/>
-        <w:szCs w:val="22"/>
-        <w:lang w:val="en-US" w:eastAsia="en-US" w:bidi="ar-SA"/>
-      </w:rPr>
-    </w:rPrDefault>
-    <w:pPrDefault>
-      <w:pPr>
-        <w:spacing w:before="120" w:line="288" w:lineRule="auto"/>
-      </w:pPr>
-    </w:pPrDefault>
-  </w:docDefaults>
-  <w:latentStyles w:defLockedState="0" w:defUIPriority="99" w:defSemiHidden="1" w:defUnhideWhenUsed="1" w:defQFormat="0" w:count="267">
-    <w:lsdException w:name="Normal" w:semiHidden="0" w:uiPriority="0" w:unhideWhenUsed="0" w:qFormat="1"/>
-    <w:lsdException w:name="heading 1" w:semiHidden="0" w:uiPriority="9" w:unhideWhenUsed="0" w:qFormat="1"/>
-    <w:lsdException w:name="heading 2" w:uiPriority="9" w:qFormat="1"/>
-    <w:lsdException w:name="heading 3" w:uiPriority="9" w:qFormat="1"/>
-    <w:lsdException w:name="heading 4" w:uiPriority="9" w:qFormat="1"/>
-    <w:lsdException w:name="heading 5" w:uiPriority="9" w:qFormat="1"/>
-    <w:lsdException w:name="heading 6" w:uiPriority="9" w:qFormat="1"/>
-    <w:lsdException w:name="heading 7" w:uiPriority="9" w:qFormat="1"/>
-    <w:lsdException w:name="heading 8" w:uiPriority="9" w:qFormat="1"/>
-    <w:lsdException w:name="heading 9" w:uiPriority="9" w:qFormat="1"/>
-    <w:lsdException w:name="toc 1" w:uiPriority="39"/>
-    <w:lsdException w:name="toc 2" w:uiPriority="39"/>
-    <w:lsdException w:name="toc 3" w:uiPriority="39"/>
-    <w:lsdException w:name="toc 4" w:uiPriority="39"/>
-    <w:lsdException w:name="toc 5" w:uiPriority="39"/>
-    <w:lsdException w:name="toc 6" w:uiPriority="39"/>
-    <w:lsdException w:name="toc 7" w:uiPriority="39"/>
-    <w:lsdException w:name="toc 8" w:uiPriority="39"/>
-    <w:lsdException w:name="toc 9" w:uiPriority="39"/>
-    <w:lsdException w:name="caption" w:uiPriority="35" w:qFormat="1"/>
-    <w:lsdException w:name="Title" w:semiHidden="0" w:uiPriority="10" w:unhideWhenUsed="0" w:qFormat="1"/>
-    <w:lsdException w:name="Default Paragraph Font" w:uiPriority="1"/>
-    <w:lsdException w:name="Subtitle" w:semiHidden="0" w:uiPriority="11" w:unhideWhenUsed="0" w:qFormat="1"/>
-    <w:lsdException w:name="Strong" w:semiHidden="0" w:uiPriority="22" w:unhideWhenUsed="0" w:qFormat="1"/>
-    <w:lsdException w:name="Emphasis" w:semiHidden="0" w:uiPriority="20" w:unhideWhenUsed="0" w:qFormat="1"/>
-    <w:lsdException w:name="Table Grid" w:semiHidden="0" w:uiPriority="59" w:unhideWhenUsed="0"/>
-    <w:lsdException w:name="Placeholder Text" w:unhideWhenUsed="0"/>
-    <w:lsdException w:name="No Spacing" w:semiHidden="0" w:uiPriority="1" w:unhideWhenUsed="0" w:qFormat="1"/>
-    <w:lsdException w:name="Light Shading" w:semiHidden="0" w:uiPriority="60" w:unhideWhenUsed="0"/>
-    <w:lsdException w:name="Light List" w:semiHidden="0" w:uiPriority="61" w:unhideWhenUsed="0"/>
-    <w:lsdException w:name="Light Grid" w:semiHidden="0" w:uiPriority="62" w:unhideWhenUsed="0"/>
-    <w:lsdException w:name="Medium Shading 1" w:semiHidden="0" w:uiPriority="63" w:unhideWhenUsed="0"/>
-    <w:lsdException w:name="Medium Shading 2" w:semiHidden="0" w:uiPriority="64" w:unhideWhenUsed="0"/>
-    <w:lsdException w:name="Medium List 1" w:semiHidden="0" w:uiPriority="65" w:unhideWhenUsed="0"/>
-    <w:lsdException w:name="Medium List 2" w:semiHidden="0" w:uiPriority="66" w:unhideWhenUsed="0"/>
-    <w:lsdException w:name="Medium Grid 1" w:semiHidden="0" w:uiPriority="67" w:unhideWhenUsed="0"/>
-    <w:lsdException w:name="Medium Grid 2" w:semiHidden="0" w:uiPriority="68" w:unhideWhenUsed="0"/>
-    <w:lsdException w:name="Medium Grid 3" w:semiHidden="0" w:uiPriority="69" w:unhideWhenUsed="0"/>
-    <w:lsdException w:name="Dark List" w:semiHidden="0" w:uiPriority="70" w:unhideWhenUsed="0"/>
-    <w:lsdException w:name="Colorful Shading" w:semiHidden="0" w:uiPriority="71" w:unhideWhenUsed="0"/>
-    <w:lsdException w:name="Colorful List" w:semiHidden="0" w:uiPriority="72" w:unhideWhenUsed="0"/>
-    <w:lsdException w:name="Colorful Grid" w:semiHidden="0" w:uiPriority="73" w:unhideWhenUsed="0"/>
-    <w:lsdException w:name="Light Shading Accent 1" w:semiHidden="0" w:uiPriority="60" w:unhideWhenUsed="0"/>
-    <w:lsdException w:name="Light List Accent 1" w:semiHidden="0" w:uiPriority="61" w:unhideWhenUsed="0"/>
-    <w:lsdException w:name="Light Grid Accent 1" w:semiHidden="0" w:uiPriority="62" w:unhideWhenUsed="0"/>
-    <w:lsdException w:name="Medium Shading 1 Accent 1" w:semiHidden="0" w:uiPriority="63" w:unhideWhenUsed="0"/>
-    <w:lsdException w:name="Medium Shading 2 Accent 1" w:semiHidden="0" w:uiPriority="64" w:unhideWhenUsed="0"/>
-    <w:lsdException w:name="Medium List 1 Accent 1" w:semiHidden="0" w:uiPriority="65" w:unhideWhenUsed="0"/>
-    <w:lsdException w:name="Revision" w:unhideWhenUsed="0"/>
-    <w:lsdException w:name="List Paragraph" w:semiHidden="0" w:uiPriority="34" w:unhideWhenUsed="0" w:qFormat="1"/>
-    <w:lsdException w:name="Quote" w:semiHidden="0" w:uiPriority="29" w:unhideWhenUsed="0" w:qFormat="1"/>
-    <w:lsdException w:name="Intense Quote" w:semiHidden="0" w:uiPriority="30" w:unhideWhenUsed="0" w:qFormat="1"/>
-    <w:lsdException w:name="Medium List 2 Accent 1" w:semiHidden="0" w:uiPriority="66" w:unhideWhenUsed="0"/>
-    <w:lsdException w:name="Medium Grid 1 Accent 1" w:semiHidden="0" w:uiPriority="67" w:unhideWhenUsed="0"/>
-    <w:lsdException w:name="Medium Grid 2 Accent 1" w:semiHidden="0" w:uiPriority="68" w:unhideWhenUsed="0"/>
-    <w:lsdException w:name="Medium Grid 3 Accent 1" w:semiHidden="0" w:uiPriority="69" w:unhideWhenUsed="0"/>
-    <w:lsdException w:name="Dark List Accent 1" w:semiHidden="0" w:uiPriority="70" w:unhideWhenUsed="0"/>
-    <w:lsdException w:name="Colorful Shading Accent 1" w:semiHidden="0" w:uiPriority="71" w:unhideWhenUsed="0"/>
-    <w:lsdException w:name="Colorful List Accent 1" w:semiHidden="0" w:uiPriority="72" w:unhideWhenUsed="0"/>
-    <w:lsdException w:name="Colorful Grid Accent 1" w:semiHidden="0" w:uiPriority="73" w:unhideWhenUsed="0"/>
-    <w:lsdException w:name="Light Shading Accent 2" w:semiHidden="0" w:uiPriority="60" w:unhideWhenUsed="0"/>
-    <w:lsdException w:name="Light List Accent 2" w:semiHidden="0" w:uiPriority="61" w:unhideWhenUsed="0"/>
-    <w:lsdException w:name="Light Grid Accent 2" w:semiHidden="0" w:uiPriority="62" w:unhideWhenUsed="0"/>
-    <w:lsdException w:name="Medium Shading 1 Accent 2" w:semiHidden="0" w:uiPriority="63" w:unhideWhenUsed="0"/>
-    <w:lsdException w:name="Medium Shading 2 Accent 2" w:semiHidden="0" w:uiPriority="64" w:unhideWhenUsed="0"/>
-    <w:lsdException w:name="Medium List 1 Accent 2" w:semiHidden="0" w:uiPriority="65" w:unhideWhenUsed="0"/>
-    <w:lsdException w:name="Medium List 2 Accent 2" w:semiHidden="0" w:uiPriority="66" w:unhideWhenUsed="0"/>
-    <w:lsdException w:name="Medium Grid 1 Accent 2" w:semiHidden="0" w:uiPriority="67" w:unhideWhenUsed="0"/>
-    <w:lsdException w:name="Medium Grid 2 Accent 2" w:semiHidden="0" w:uiPriority="68" w:unhideWhenUsed="0"/>
-    <w:lsdException w:name="Medium Grid 3 Accent 2" w:semiHidden="0" w:uiPriority="69" w:unhideWhenUsed="0"/>
-    <w:lsdException w:name="Dark List Accent 2" w:semiHidden="0" w:uiPriority="70" w:unhideWhenUsed="0"/>
-    <w:lsdException w:name="Colorful Shading Accent 2" w:semiHidden="0" w:uiPriority="71" w:unhideWhenUsed="0"/>
-    <w:lsdException w:name="Colorful List Accent 2" w:semiHidden="0" w:uiPriority="72" w:unhideWhenUsed="0"/>
-    <w:lsdException w:name="Colorful Grid Accent 2" w:semiHidden="0" w:uiPriority="73" w:unhideWhenUsed="0"/>
-    <w:lsdException w:name="Light Shading Accent 3" w:semiHidden="0" w:uiPriority="60" w:unhideWhenUsed="0"/>
-    <w:lsdException w:name="Light List Accent 3" w:semiHidden="0" w:uiPriority="61" w:unhideWhenUsed="0"/>
-    <w:lsdException w:name="Light Grid Accent 3" w:semiHidden="0" w:uiPriority="62" w:unhideWhenUsed="0"/>
-    <w:lsdException w:name="Medium Shading 1 Accent 3" w:semiHidden="0" w:uiPriority="63" w:unhideWhenUsed="0"/>
-    <w:lsdException w:name="Medium Shading 2 Accent 3" w:semiHidden="0" w:uiPriority="64" w:unhideWhenUsed="0"/>
-    <w:lsdException w:name="Medium List 1 Accent 3" w:semiHidden="0" w:uiPriority="65" w:unhideWhenUsed="0"/>
-    <w:lsdException w:name="Medium List 2 Accent 3" w:semiHidden="0" w:uiPriority="66" w:unhideWhenUsed="0"/>
-    <w:lsdException w:name="Medium Grid 1 Accent 3" w:semiHidden="0" w:uiPriority="67" w:unhideWhenUsed="0"/>
-    <w:lsdException w:name="Medium Grid 2 Accent 3" w:semiHidden="0" w:uiPriority="68" w:unhideWhenUsed="0"/>
-    <w:lsdException w:name="Medium Grid 3 Accent 3" w:semiHidden="0" w:uiPriority="69" w:unhideWhenUsed="0"/>
-    <w:lsdException w:name="Dark List Accent 3" w:semiHidden="0" w:uiPriority="70" w:unhideWhenUsed="0"/>
-    <w:lsdException w:name="Colorful Shading Accent 3" w:semiHidden="0" w:uiPriority="71" w:unhideWhenUsed="0"/>
-    <w:lsdException w:name="Colorful List Accent 3" w:semiHidden="0" w:uiPriority="72" w:unhideWhenUsed="0"/>
-    <w:lsdException w:name="Colorful Grid Accent 3" w:semiHidden="0" w:uiPriority="73" w:unhideWhenUsed="0"/>
-    <w:lsdException w:name="Light Shading Accent 4" w:semiHidden="0" w:uiPriority="60" w:unhideWhenUsed="0"/>
-    <w:lsdException w:name="Light List Accent 4" w:semiHidden="0" w:uiPriority="61" w:unhideWhenUsed="0"/>
-    <w:lsdException w:name="Light Grid Accent 4" w:semiHidden="0" w:uiPriority="62" w:unhideWhenUsed="0"/>
-    <w:lsdException w:name="Medium Shading 1 Accent 4" w:semiHidden="0" w:uiPriority="63" w:unhideWhenUsed="0"/>
-    <w:lsdException w:name="Medium Shading 2 Accent 4" w:semiHidden="0" w:uiPriority="64" w:unhideWhenUsed="0"/>
-    <w:lsdException w:name="Medium List 1 Accent 4" w:semiHidden="0" w:uiPriority="65" w:unhideWhenUsed="0"/>
-    <w:lsdException w:name="Medium List 2 Accent 4" w:semiHidden="0" w:uiPriority="66" w:unhideWhenUsed="0"/>
-    <w:lsdException w:name="Medium Grid 1 Accent 4" w:semiHidden="0" w:uiPriority="67" w:unhideWhenUsed="0"/>
-    <w:lsdException w:name="Medium Grid 2 Accent 4" w:semiHidden="0" w:uiPriority="68" w:unhideWhenUsed="0"/>
-    <w:lsdException w:name="Medium Grid 3 Accent 4" w:semiHidden="0" w:uiPriority="69" w:unhideWhenUsed="0"/>
-    <w:lsdException w:name="Dark List Accent 4" w:semiHidden="0" w:uiPriority="70" w:unhideWhenUsed="0"/>
-    <w:lsdException w:name="Colorful Shading Accent 4" w:semiHidden="0" w:uiPriority="71" w:unhideWhenUsed="0"/>
-    <w:lsdException w:name="Colorful List Accent 4" w:semiHidden="0" w:uiPriority="72" w:unhideWhenUsed="0"/>
-    <w:lsdException w:name="Colorful Grid Accent 4" w:semiHidden="0" w:uiPriority="73" w:unhideWhenUsed="0"/>
-    <w:lsdException w:name="Light Shading Accent 5" w:semiHidden="0" w:uiPriority="60" w:unhideWhenUsed="0"/>
-    <w:lsdException w:name="Light List Accent 5" w:semiHidden="0" w:uiPriority="61" w:unhideWhenUsed="0"/>
-    <w:lsdException w:name="Light Grid Accent 5" w:semiHidden="0" w:uiPriority="62" w:unhideWhenUsed="0"/>
-    <w:lsdException w:name="Medium Shading 1 Accent 5" w:semiHidden="0" w:uiPriority="63" w:unhideWhenUsed="0"/>
-    <w:lsdException w:name="Medium Shading 2 Accent 5" w:semiHidden="0" w:uiPriority="64" w:unhideWhenUsed="0"/>
-    <w:lsdException w:name="Medium List 1 Accent 5" w:semiHidden="0" w:uiPriority="65" w:unhideWhenUsed="0"/>
-    <w:lsdException w:name="Medium List 2 Accent 5" w:semiHidden="0" w:uiPriority="66" w:unhideWhenUsed="0"/>
-    <w:lsdException w:name="Medium Grid 1 Accent 5" w:semiHidden="0" w:uiPriority="67" w:unhideWhenUsed="0"/>
-    <w:lsdException w:name="Medium Grid 2 Accent 5" w:semiHidden="0" w:uiPriority="68" w:unhideWhenUsed="0"/>
-    <w:lsdException w:name="Medium Grid 3 Accent 5" w:semiHidden="0" w:uiPriority="69" w:unhideWhenUsed="0"/>
-    <w:lsdException w:name="Dark List Accent 5" w:semiHidden="0" w:uiPriority="70" w:unhideWhenUsed="0"/>
-    <w:lsdException w:name="Colorful Shading Accent 5" w:semiHidden="0" w:uiPriority="71" w:unhideWhenUsed="0"/>
-    <w:lsdException w:name="Colorful List Accent 5" w:semiHidden="0" w:uiPriority="72" w:unhideWhenUsed="0"/>
-    <w:lsdException w:name="Colorful Grid Accent 5" w:semiHidden="0" w:uiPriority="73" w:unhideWhenUsed="0"/>
-    <w:lsdException w:name="Light Shading Accent 6" w:semiHidden="0" w:uiPriority="60" w:unhideWhenUsed="0"/>
-    <w:lsdException w:name="Light List Accent 6" w:semiHidden="0" w:uiPriority="61" w:unhideWhenUsed="0"/>
-    <w:lsdException w:name="Light Grid Accent 6" w:semiHidden="0" w:uiPriority="62" w:unhideWhenUsed="0"/>
-    <w:lsdException w:name="Medium Shading 1 Accent 6" w:semiHidden="0" w:uiPriority="63" w:unhideWhenUsed="0"/>
-    <w:lsdException w:name="Medium Shading 2 Accent 6" w:semiHidden="0" w:uiPriority="64" w:unhideWhenUsed="0"/>
-    <w:lsdException w:name="Medium List 1 Accent 6" w:semiHidden="0" w:uiPriority="65" w:unhideWhenUsed="0"/>
-    <w:lsdException w:name="Medium List 2 Accent 6" w:semiHidden="0" w:uiPriority="66" w:unhideWhenUsed="0"/>
-    <w:lsdException w:name="Medium Grid 1 Accent 6" w:semiHidden="0" w:uiPriority="67" w:unhideWhenUsed="0"/>
-    <w:lsdException w:name="Medium Grid 2 Accent 6" w:semiHidden="0" w:uiPriority="68" w:unhideWhenUsed="0"/>
-    <w:lsdException w:name="Medium Grid 3 Accent 6" w:semiHidden="0" w:uiPriority="69" w:unhideWhenUsed="0"/>
-    <w:lsdException w:name="Dark List Accent 6" w:semiHidden="0" w:uiPriority="70" w:unhideWhenUsed="0"/>
-    <w:lsdException w:name="Colorful Shading Accent 6" w:semiHidden="0" w:uiPriority="71" w:unhideWhenUsed="0"/>
-    <w:lsdException w:name="Colorful List Accent 6" w:semiHidden="0" w:uiPriority="72" w:unhideWhenUsed="0"/>
-    <w:lsdException w:name="Colorful Grid Accent 6" w:semiHidden="0" w:uiPriority="73" w:unhideWhenUsed="0"/>
-    <w:lsdException w:name="Subtle Emphasis" w:semiHidden="0" w:uiPriority="19" w:unhideWhenUsed="0" w:qFormat="1"/>
-    <w:lsdException w:name="Intense Emphasis" w:semiHidden="0" w:uiPriority="21" w:unhideWhenUsed="0" w:qFormat="1"/>
-    <w:lsdException w:name="Subtle Reference" w:semiHidden="0" w:uiPriority="31" w:unhideWhenUsed="0" w:qFormat="1"/>
-    <w:lsdException w:name="Intense Reference" w:semiHidden="0" w:uiPriority="32" w:unhideWhenUsed="0" w:qFormat="1"/>
-    <w:lsdException w:name="Book Title" w:semiHidden="0" w:uiPriority="33" w:unhideWhenUsed="0" w:qFormat="1"/>
-    <w:lsdException w:name="Bibliography" w:uiPriority="37"/>
-    <w:lsdException w:name="TOC Heading" w:uiPriority="39" w:qFormat="1"/>
+  <w:latentStyles w:defLockedState="0" w:defUIPriority="99" w:defSemiHidden="0" w:defUnhideWhenUsed="0" w:defQFormat="0" w:count="373">
+    <w:lsdException w:name="Normal" w:uiPriority="0" w:qFormat="1"/>
+    <w:lsdException w:name="heading 1" w:uiPriority="9" w:qFormat="1"/>
+    <w:lsdException w:name="heading 2" w:semiHidden="1" w:uiPriority="9" w:unhideWhenUsed="1" w:qFormat="1"/>
+    <w:lsdException w:name="heading 3" w:semiHidden="1" w:uiPriority="9" w:unhideWhenUsed="1" w:qFormat="1"/>
+    <w:lsdException w:name="heading 4" w:semiHidden="1" w:uiPriority="9" w:unhideWhenUsed="1" w:qFormat="1"/>
+    <w:lsdException w:name="heading 5" w:semiHidden="1" w:uiPriority="9" w:unhideWhenUsed="1" w:qFormat="1"/>
+    <w:lsdException w:name="heading 6" w:semiHidden="1" w:uiPriority="9" w:unhideWhenUsed="1" w:qFormat="1"/>
+    <w:lsdException w:name="heading 7" w:semiHidden="1" w:uiPriority="9" w:unhideWhenUsed="1" w:qFormat="1"/>
+    <w:lsdException w:name="heading 8" w:semiHidden="1" w:uiPriority="9" w:unhideWhenUsed="1" w:qFormat="1"/>
+    <w:lsdException w:name="heading 9" w:semiHidden="1" w:uiPriority="9" w:unhideWhenUsed="1" w:qFormat="1"/>
+    <w:lsdException w:name="index 1" w:semiHidden="1" w:unhideWhenUsed="1"/>
+    <w:lsdException w:name="index 2" w:semiHidden="1" w:unhideWhenUsed="1"/>
+    <w:lsdException w:name="index 3" w:semiHidden="1" w:unhideWhenUsed="1"/>
+    <w:lsdException w:name="index 4" w:semiHidden="1" w:unhideWhenUsed="1"/>
+    <w:lsdException w:name="index 5" w:semiHidden="1" w:unhideWhenUsed="1"/>
+    <w:lsdException w:name="index 6" w:semiHidden="1" w:unhideWhenUsed="1"/>
+    <w:lsdException w:name="index 7" w:semiHidden="1" w:unhideWhenUsed="1"/>
+    <w:lsdException w:name="index 8" w:semiHidden="1" w:unhideWhenUsed="1"/>
+    <w:lsdException w:name="index 9" w:semiHidden="1" w:unhideWhenUsed="1"/>
+    <w:lsdException w:name="toc 1" w:semiHidden="1" w:uiPriority="39" w:unhideWhenUsed="1"/>
+    <w:lsdException w:name="toc 2" w:semiHidden="1" w:uiPriority="39" w:unhideWhenUsed="1"/>
+    <w:lsdException w:name="toc 3" w:semiHidden="1" w:uiPriority="39" w:unhideWhenUsed="1"/>
+    <w:lsdException w:name="toc 4" w:semiHidden="1" w:uiPriority="39" w:unhideWhenUsed="1"/>
+    <w:lsdException w:name="toc 5" w:semiHidden="1" w:uiPriority="39" w:unhideWhenUsed="1"/>
+    <w:lsdException w:name="toc 6" w:semiHidden="1" w:uiPriority="39" w:unhideWhenUsed="1"/>
+    <w:lsdException w:name="toc 7" w:semiHidden="1" w:uiPriority="39" w:unhideWhenUsed="1"/>
+    <w:lsdException w:name="toc 8" w:semiHidden="1" w:uiPriority="39" w:unhideWhenUsed="1"/>
+    <w:lsdException w:name="toc 9" w:semiHidden="1" w:uiPriority="39" w:unhideWhenUsed="1"/>
+    <w:lsdException w:name="Normal Indent" w:semiHidden="1" w:unhideWhenUsed="1"/>
+    <w:lsdException w:name="footnote text" w:semiHidden="1" w:unhideWhenUsed="1"/>
+    <w:lsdException w:name="annotation text" w:semiHidden="1" w:unhideWhenUsed="1"/>
+    <w:lsdException w:name="header" w:semiHidden="1" w:unhideWhenUsed="1"/>
+    <w:lsdException w:name="footer" w:semiHidden="1" w:unhideWhenUsed="1"/>
+    <w:lsdException w:name="index heading" w:semiHidden="1" w:unhideWhenUsed="1"/>
+    <w:lsdException w:name="caption" w:semiHidden="1" w:uiPriority="35" w:unhideWhenUsed="1" w:qFormat="1"/>
+    <w:lsdException w:name="table of figures" w:semiHidden="1" w:unhideWhenUsed="1"/>
+    <w:lsdException w:name="envelope address" w:semiHidden="1" w:unhideWhenUsed="1"/>
+    <w:lsdException w:name="envelope return" w:semiHidden="1" w:unhideWhenUsed="1"/>
+    <w:lsdException w:name="footnote reference" w:semiHidden="1" w:unhideWhenUsed="1"/>
+    <w:lsdException w:name="annotation reference" w:semiHidden="1" w:unhideWhenUsed="1"/>
+    <w:lsdException w:name="line number" w:semiHidden="1" w:unhideWhenUsed="1"/>
+    <w:lsdException w:name="page number" w:semiHidden="1" w:unhideWhenUsed="1"/>
+    <w:lsdException w:name="endnote reference" w:semiHidden="1" w:unhideWhenUsed="1"/>
+    <w:lsdException w:name="endnote text" w:semiHidden="1" w:unhideWhenUsed="1"/>
+    <w:lsdException w:name="table of authorities" w:semiHidden="1" w:unhideWhenUsed="1"/>
+    <w:lsdException w:name="macro" w:semiHidden="1" w:unhideWhenUsed="1"/>
+    <w:lsdException w:name="toa heading" w:semiHidden="1" w:unhideWhenUsed="1"/>
+    <w:lsdException w:name="List" w:semiHidden="1" w:unhideWhenUsed="1"/>
+    <w:lsdException w:name="List Bullet" w:semiHidden="1" w:unhideWhenUsed="1"/>
+    <w:lsdException w:name="List Number" w:semiHidden="1" w:unhideWhenUsed="1"/>
+    <w:lsdException w:name="List 2" w:semiHidden="1" w:unhideWhenUsed="1"/>
+    <w:lsdException w:name="List 3" w:semiHidden="1" w:unhideWhenUsed="1"/>
+    <w:lsdException w:name="List 4" w:semiHidden="1" w:unhideWhenUsed="1"/>
+    <w:lsdException w:name="List 5" w:semiHidden="1" w:unhideWhenUsed="1"/>
+    <w:lsdException w:name="List Bullet 2" w:semiHidden="1" w:unhideWhenUsed="1"/>
+    <w:lsdException w:name="List Bullet 3" w:semiHidden="1" w:unhideWhenUsed="1"/>
+    <w:lsdException w:name="List Bullet 4" w:semiHidden="1" w:unhideWhenUsed="1"/>
+    <w:lsdException w:name="List Bullet 5" w:semiHidden="1" w:unhideWhenUsed="1"/>
+    <w:lsdException w:name="List Number 2" w:semiHidden="1" w:unhideWhenUsed="1"/>
+    <w:lsdException w:name="List Number 3" w:semiHidden="1" w:unhideWhenUsed="1"/>
+    <w:lsdException w:name="List Number 4" w:semiHidden="1" w:unhideWhenUsed="1"/>
+    <w:lsdException w:name="List Number 5" w:semiHidden="1" w:unhideWhenUsed="1"/>
+    <w:lsdException w:name="Title" w:uiPriority="10" w:qFormat="1"/>
+    <w:lsdException w:name="Closing" w:semiHidden="1" w:unhideWhenUsed="1"/>
+    <w:lsdException w:name="Signature" w:semiHidden="1" w:unhideWhenUsed="1"/>
+    <w:lsdException w:name="Default Paragraph Font" w:semiHidden="1" w:uiPriority="1" w:unhideWhenUsed="1"/>
+    <w:lsdException w:name="Body Text" w:semiHidden="1" w:unhideWhenUsed="1"/>
+    <w:lsdException w:name="Body Text Indent" w:semiHidden="1" w:unhideWhenUsed="1"/>
+    <w:lsdException w:name="List Continue" w:semiHidden="1" w:unhideWhenUsed="1"/>
+    <w:lsdException w:name="List Continue 2" w:semiHidden="1" w:unhideWhenUsed="1"/>
+    <w:lsdException w:name="List Continue 3" w:semiHidden="1" w:unhideWhenUsed="1"/>
+    <w:lsdException w:name="List Continue 4" w:semiHidden="1" w:unhideWhenUsed="1"/>
+    <w:lsdException w:name="List Continue 5" w:semiHidden="1" w:unhideWhenUsed="1"/>
+    <w:lsdException w:name="Message Header" w:semiHidden="1" w:unhideWhenUsed="1"/>
+    <w:lsdException w:name="Subtitle" w:uiPriority="11" w:qFormat="1"/>
+    <w:lsdException w:name="Salutation" w:semiHidden="1" w:unhideWhenUsed="1"/>
+    <w:lsdException w:name="Date" w:semiHidden="1" w:unhideWhenUsed="1"/>
+    <w:lsdException w:name="Body Text First Indent" w:semiHidden="1" w:unhideWhenUsed="1"/>
+    <w:lsdException w:name="Body Text First Indent 2" w:semiHidden="1" w:unhideWhenUsed="1"/>
+    <w:lsdException w:name="Note Heading" w:semiHidden="1" w:unhideWhenUsed="1"/>
+    <w:lsdException w:name="Body Text 2" w:semiHidden="1" w:unhideWhenUsed="1"/>
+    <w:lsdException w:name="Body Text 3" w:semiHidden="1" w:unhideWhenUsed="1"/>
+    <w:lsdException w:name="Body Text Indent 2" w:semiHidden="1" w:unhideWhenUsed="1"/>
+    <w:lsdException w:name="Body Text Indent 3" w:semiHidden="1" w:unhideWhenUsed="1"/>
+    <w:lsdException w:name="Block Text" w:semiHidden="1" w:unhideWhenUsed="1"/>
+    <w:lsdException w:name="Hyperlink" w:semiHidden="1" w:unhideWhenUsed="1"/>
+    <w:lsdException w:name="FollowedHyperlink" w:semiHidden="1" w:unhideWhenUsed="1"/>
+    <w:lsdException w:name="Strong" w:uiPriority="22" w:qFormat="1"/>
+    <w:lsdException w:name="Emphasis" w:uiPriority="20" w:qFormat="1"/>
+    <w:lsdException w:name="Document Map" w:semiHidden="1" w:unhideWhenUsed="1"/>
+    <w:lsdException w:name="Plain Text" w:semiHidden="1" w:unhideWhenUsed="1"/>
+    <w:lsdException w:name="E-mail Signature" w:semiHidden="1" w:unhideWhenUsed="1"/>
+    <w:lsdException w:name="HTML Top of Form" w:semiHidden="1" w:unhideWhenUsed="1"/>
+    <w:lsdException w:name="HTML Bottom of Form" w:semiHidden="1" w:unhideWhenUsed="1"/>
+    <w:lsdException w:name="Normal (Web)" w:semiHidden="1" w:unhideWhenUsed="1"/>
+    <w:lsdException w:name="HTML Acronym" w:semiHidden="1" w:unhideWhenUsed="1"/>
+    <w:lsdException w:name="HTML Address" w:semiHidden="1" w:unhideWhenUsed="1"/>
+    <w:lsdException w:name="HTML Cite" w:semiHidden="1" w:unhideWhenUsed="1"/>
+    <w:lsdException w:name="HTML Code" w:semiHidden="1" w:unhideWhenUsed="1"/>
+    <w:lsdException w:name="HTML Definition" w:semiHidden="1" w:unhideWhenUsed="1"/>
+    <w:lsdException w:name="HTML Keyboard" w:semiHidden="1" w:unhideWhenUsed="1"/>
+    <w:lsdException w:name="HTML Preformatted" w:semiHidden="1" w:unhideWhenUsed="1"/>
+    <w:lsdException w:name="HTML Sample" w:semiHidden="1" w:unhideWhenUsed="1"/>
+    <w:lsdException w:name="HTML Typewriter" w:semiHidden="1" w:unhideWhenUsed="1"/>
+    <w:lsdException w:name="HTML Variable" w:semiHidden="1" w:unhideWhenUsed="1"/>
+    <w:lsdException w:name="Normal Table" w:semiHidden="1" w:unhideWhenUsed="1"/>
+    <w:lsdException w:name="annotation subject" w:semiHidden="1" w:unhideWhenUsed="1"/>
+    <w:lsdException w:name="No List" w:semiHidden="1" w:unhideWhenUsed="1"/>
+    <w:lsdException w:name="Outline List 1" w:semiHidden="1" w:unhideWhenUsed="1"/>
+    <w:lsdException w:name="Outline List 2" w:semiHidden="1" w:unhideWhenUsed="1"/>
+    <w:lsdException w:name="Outline List 3" w:semiHidden="1" w:unhideWhenUsed="1"/>
+    <w:lsdException w:name="Table Simple 1" w:semiHidden="1" w:unhideWhenUsed="1"/>
+    <w:lsdException w:name="Table Simple 2" w:semiHidden="1" w:unhideWhenUsed="1"/>
+    <w:lsdException w:name="Table Simple 3" w:semiHidden="1" w:unhideWhenUsed="1"/>
+    <w:lsdException w:name="Table Classic 1" w:semiHidden="1" w:unhideWhenUsed="1"/>
+    <w:lsdException w:name="Table Classic 2" w:semiHidden="1" w:unhideWhenUsed="1"/>
+    <w:lsdException w:name="Table Classic 3" w:semiHidden="1" w:unhideWhenUsed="1"/>
+    <w:lsdException w:name="Table Classic 4" w:semiHidden="1" w:unhideWhenUsed="1"/>
+    <w:lsdException w:name="Table Colorful 1" w:semiHidden="1" w:unhideWhenUsed="1"/>
+    <w:lsdException w:name="Table Colorful 2" w:semiHidden="1" w:unhideWhenUsed="1"/>
+    <w:lsdException w:name="Table Colorful 3" w:semiHidden="1" w:unhideWhenUsed="1"/>
+    <w:lsdException w:name="Table Columns 1" w:semiHidden="1" w:unhideWhenUsed="1"/>
+    <w:lsdException w:name="Table Columns 2" w:semiHidden="1" w:unhideWhenUsed="1"/>
+    <w:lsdException w:name="Table Columns 3" w:semiHidden="1" w:unhideWhenUsed="1"/>
+    <w:lsdException w:name="Table Columns 4" w:semiHidden="1" w:unhideWhenUsed="1"/>
+    <w:lsdException w:name="Table Columns 5" w:semiHidden="1" w:unhideWhenUsed="1"/>
+    <w:lsdException w:name="Table Grid 1" w:semiHidden="1" w:unhideWhenUsed="1"/>
+    <w:lsdException w:name="Table Grid 2" w:semiHidden="1" w:unhideWhenUsed="1"/>
+    <w:lsdException w:name="Table Grid 3" w:semiHidden="1" w:unhideWhenUsed="1"/>
+    <w:lsdException w:name="Table Grid 4" w:semiHidden="1" w:unhideWhenUsed="1"/>
+    <w:lsdException w:name="Table Grid 5" w:semiHidden="1" w:unhideWhenUsed="1"/>
+    <w:lsdException w:name="Table Grid 6" w:semiHidden="1" w:unhideWhenUsed="1"/>
+    <w:lsdException w:name="Table Grid 7" w:semiHidden="1" w:unhideWhenUsed="1"/>
+    <w:lsdException w:name="Table Grid 8" w:semiHidden="1" w:unhideWhenUsed="1"/>
+    <w:lsdException w:name="Table List 1" w:semiHidden="1" w:unhideWhenUsed="1"/>
+    <w:lsdException w:name="Table List 2" w:semiHidden="1" w:unhideWhenUsed="1"/>
+    <w:lsdException w:name="Table List 3" w:semiHidden="1" w:unhideWhenUsed="1"/>
+    <w:lsdException w:name="Table List 4" w:semiHidden="1" w:unhideWhenUsed="1"/>
+    <w:lsdException w:name="Table List 5" w:semiHidden="1" w:unhideWhenUsed="1"/>
+    <w:lsdException w:name="Table List 6" w:semiHidden="1" w:unhideWhenUsed="1"/>
+    <w:lsdException w:name="Table List 7" w:semiHidden="1" w:unhideWhenUsed="1"/>
+    <w:lsdException w:name="Table List 8" w:semiHidden="1" w:unhideWhenUsed="1"/>
+    <w:lsdException w:name="Table 3D effects 1" w:semiHidden="1" w:unhideWhenUsed="1"/>
+    <w:lsdException w:name="Table 3D effects 2" w:semiHidden="1" w:unhideWhenUsed="1"/>
+    <w:lsdException w:name="Table 3D effects 3" w:semiHidden="1" w:unhideWhenUsed="1"/>
+    <w:lsdException w:name="Table Contemporary" w:semiHidden="1" w:unhideWhenUsed="1"/>
+    <w:lsdException w:name="Table Elegant" w:semiHidden="1" w:unhideWhenUsed="1"/>
+    <w:lsdException w:name="Table Professional" w:semiHidden="1" w:unhideWhenUsed="1"/>
+    <w:lsdException w:name="Table Subtle 1" w:semiHidden="1" w:unhideWhenUsed="1"/>
+    <w:lsdException w:name="Table Subtle 2" w:semiHidden="1" w:unhideWhenUsed="1"/>
+    <w:lsdException w:name="Table Web 1" w:semiHidden="1" w:unhideWhenUsed="1"/>
+    <w:lsdException w:name="Table Web 2" w:semiHidden="1" w:unhideWhenUsed="1"/>
+    <w:lsdException w:name="Table Web 3" w:semiHidden="1" w:unhideWhenUsed="1"/>
+    <w:lsdException w:name="Balloon Text" w:semiHidden="1" w:unhideWhenUsed="1"/>
+    <w:lsdException w:name="Table Grid" w:semiHidden="1" w:uiPriority="59" w:unhideWhenUsed="1"/>
+    <w:lsdException w:name="Table Theme" w:semiHidden="1" w:unhideWhenUsed="1"/>
+    <w:lsdException w:name="Placeholder Text" w:semiHidden="1"/>
+    <w:lsdException w:name="No Spacing" w:uiPriority="1" w:qFormat="1"/>
+    <w:lsdException w:name="Light Shading" w:uiPriority="60"/>
+    <w:lsdException w:name="Light List" w:uiPriority="61"/>
+    <w:lsdException w:name="Light Grid" w:uiPriority="62"/>
+    <w:lsdException w:name="Medium Shading 1" w:uiPriority="63"/>
+    <w:lsdException w:name="Medium Shading 2" w:uiPriority="64"/>
+    <w:lsdException w:name="Medium List 1" w:uiPriority="65"/>
+    <w:lsdException w:name="Medium List 2" w:uiPriority="66"/>
+    <w:lsdException w:name="Medium Grid 1" w:uiPriority="67"/>
+    <w:lsdException w:name="Medium Grid 2" w:uiPriority="68"/>
+    <w:lsdException w:name="Medium Grid 3" w:uiPriority="69"/>
+    <w:lsdException w:name="Dark List" w:uiPriority="70"/>
+    <w:lsdException w:name="Colorful Shading" w:uiPriority="71"/>
+    <w:lsdException w:name="Colorful List" w:uiPriority="72"/>
+    <w:lsdException w:name="Colorful Grid" w:uiPriority="73"/>
+    <w:lsdException w:name="Light Shading Accent 1" w:uiPriority="60"/>
+    <w:lsdException w:name="Light List Accent 1" w:uiPriority="61"/>
+    <w:lsdException w:name="Light Grid Accent 1" w:uiPriority="62"/>
+    <w:lsdException w:name="Medium Shading 1 Accent 1" w:uiPriority="63"/>
+    <w:lsdException w:name="Medium Shading 2 Accent 1" w:uiPriority="64"/>
+    <w:lsdException w:name="Medium List 1 Accent 1" w:uiPriority="65"/>
+    <w:lsdException w:name="Revision" w:semiHidden="1"/>
+    <w:lsdException w:name="List Paragraph" w:uiPriority="34" w:qFormat="1"/>
+    <w:lsdException w:name="Quote" w:uiPriority="29" w:qFormat="1"/>
+    <w:lsdException w:name="Intense Quote" w:uiPriority="30" w:qFormat="1"/>
+    <w:lsdException w:name="Medium List 2 Accent 1" w:uiPriority="66"/>
+    <w:lsdException w:name="Medium Grid 1 Accent 1" w:uiPriority="67"/>
+    <w:lsdException w:name="Medium Grid 2 Accent 1" w:uiPriority="68"/>
+    <w:lsdException w:name="Medium Grid 3 Accent 1" w:uiPriority="69"/>
+    <w:lsdException w:name="Dark List Accent 1" w:uiPriority="70"/>
+    <w:lsdException w:name="Colorful Shading Accent 1" w:uiPriority="71"/>
+    <w:lsdException w:name="Colorful List Accent 1" w:uiPriority="72"/>
+    <w:lsdException w:name="Colorful Grid Accent 1" w:uiPriority="73"/>
+    <w:lsdException w:name="Light Shading Accent 2" w:uiPriority="60"/>
+    <w:lsdException w:name="Light List Accent 2" w:uiPriority="61"/>
+    <w:lsdException w:name="Light Grid Accent 2" w:uiPriority="62"/>
+    <w:lsdException w:name="Medium Shading 1 Accent 2" w:uiPriority="63"/>
+    <w:lsdException w:name="Medium Shading 2 Accent 2" w:uiPriority="64"/>
+    <w:lsdException w:name="Medium List 1 Accent 2" w:uiPriority="65"/>
+    <w:lsdException w:name="Medium List 2 Accent 2" w:uiPriority="66"/>
+    <w:lsdException w:name="Medium Grid 1 Accent 2" w:uiPriority="67"/>
+    <w:lsdException w:name="Medium Grid 2 Accent 2" w:uiPriority="68"/>
+    <w:lsdException w:name="Medium Grid 3 Accent 2" w:uiPriority="69"/>
+    <w:lsdException w:name="Dark List Accent 2" w:uiPriority="70"/>
+    <w:lsdException w:name="Colorful Shading Accent 2" w:uiPriority="71"/>
+    <w:lsdException w:name="Colorful List Accent 2" w:uiPriority="72"/>
+    <w:lsdException w:name="Colorful Grid Accent 2" w:uiPriority="73"/>
+    <w:lsdException w:name="Light Shading Accent 3" w:uiPriority="60"/>
+    <w:lsdException w:name="Light List Accent 3" w:uiPriority="61"/>
+    <w:lsdException w:name="Light Grid Accent 3" w:uiPriority="62"/>
+    <w:lsdException w:name="Medium Shading 1 Accent 3" w:uiPriority="63"/>
+    <w:lsdException w:name="Medium Shading 2 Accent 3" w:uiPriority="64"/>
+    <w:lsdException w:name="Medium List 1 Accent 3" w:uiPriority="65"/>
+    <w:lsdException w:name="Medium List 2 Accent 3" w:uiPriority="66"/>
+    <w:lsdException w:name="Medium Grid 1 Accent 3" w:uiPriority="67"/>
+    <w:lsdException w:name="Medium Grid 2 Accent 3" w:uiPriority="68"/>
+    <w:lsdException w:name="Medium Grid 3 Accent 3" w:uiPriority="69"/>
+    <w:lsdException w:name="Dark List Accent 3" w:uiPriority="70"/>
+    <w:lsdException w:name="Colorful Shading Accent 3" w:uiPriority="71"/>
+    <w:lsdException w:name="Colorful List Accent 3" w:uiPriority="72"/>
+    <w:lsdException w:name="Colorful Grid Accent 3" w:uiPriority="73"/>
+    <w:lsdException w:name="Light Shading Accent 4" w:uiPriority="60"/>
+    <w:lsdException w:name="Light List Accent 4" w:uiPriority="61"/>
+    <w:lsdException w:name="Light Grid Accent 4" w:uiPriority="62"/>
+    <w:lsdException w:name="Medium Shading 1 Accent 4" w:uiPriority="63"/>
+    <w:lsdException w:name="Medium Shading 2 Accent 4" w:uiPriority="64"/>
+    <w:lsdException w:name="Medium List 1 Accent 4" w:uiPriority="65"/>
+    <w:lsdException w:name="Medium List 2 Accent 4" w:uiPriority="66"/>
+    <w:lsdException w:name="Medium Grid 1 Accent 4" w:uiPriority="67"/>
+    <w:lsdException w:name="Medium Grid 2 Accent 4" w:uiPriority="68"/>
+    <w:lsdException w:name="Medium Grid 3 Accent 4" w:uiPriority="69"/>
+    <w:lsdException w:name="Dark List Accent 4" w:uiPriority="70"/>
+    <w:lsdException w:name="Colorful Shading Accent 4" w:uiPriority="71"/>
+    <w:lsdException w:name="Colorful List Accent 4" w:uiPriority="72"/>
+    <w:lsdException w:name="Colorful Grid Accent 4" w:uiPriority="73"/>
+    <w:lsdException w:name="Light Shading Accent 5" w:uiPriority="60"/>
+    <w:lsdException w:name="Light List Accent 5" w:uiPriority="61"/>
+    <w:lsdException w:name="Light Grid Accent 5" w:uiPriority="62"/>
+    <w:lsdException w:name="Medium Shading 1 Accent 5" w:uiPriority="63"/>
+    <w:lsdException w:name="Medium Shading 2 Accent 5" w:uiPriority="64"/>
+    <w:lsdException w:name="Medium List 1 Accent 5" w:uiPriority="65"/>
+    <w:lsdException w:name="Medium List 2 Accent 5" w:uiPriority="66"/>
+    <w:lsdException w:name="Medium Grid 1 Accent 5" w:uiPriority="67"/>
+    <w:lsdException w:name="Medium Grid 2 Accent 5" w:uiPriority="68"/>
+    <w:lsdException w:name="Medium Grid 3 Accent 5" w:uiPriority="69"/>
+    <w:lsdException w:name="Dark List Accent 5" w:uiPriority="70"/>
+    <w:lsdException w:name="Colorful Shading Accent 5" w:uiPriority="71"/>
+    <w:lsdException w:name="Colorful List Accent 5" w:uiPriority="72"/>
+    <w:lsdException w:name="Colorful Grid Accent 5" w:uiPriority="73"/>
+    <w:lsdException w:name="Light Shading Accent 6" w:uiPriority="60"/>
+    <w:lsdException w:name="Light List Accent 6" w:uiPriority="61"/>
+    <w:lsdException w:name="Light Grid Accent 6" w:uiPriority="62"/>
+    <w:lsdException w:name="Medium Shading 1 Accent 6" w:uiPriority="63"/>
+    <w:lsdException w:name="Medium Shading 2 Accent 6" w:uiPriority="64"/>
+    <w:lsdException w:name="Medium List 1 Accent 6" w:uiPriority="65"/>
+    <w:lsdException w:name="Medium List 2 Accent 6" w:uiPriority="66"/>
+    <w:lsdException w:name="Medium Grid 1 Accent 6" w:uiPriority="67"/>
+    <w:lsdException w:name="Medium Grid 2 Accent 6" w:uiPriority="68"/>
+    <w:lsdException w:name="Medium Grid 3 Accent 6" w:uiPriority="69"/>
+    <w:lsdException w:name="Dark List Accent 6" w:uiPriority="70"/>
+    <w:lsdException w:name="Colorful Shading Accent 6" w:uiPriority="71"/>
+    <w:lsdException w:name="Colorful List Accent 6" w:uiPriority="72"/>
+    <w:lsdException w:name="Colorful Grid Accent 6" w:uiPriority="73"/>
+    <w:lsdException w:name="Subtle Emphasis" w:uiPriority="19" w:qFormat="1"/>
+    <w:lsdException w:name="Intense Emphasis" w:uiPriority="21" w:qFormat="1"/>
+    <w:lsdException w:name="Subtle Reference" w:uiPriority="31" w:qFormat="1"/>
+    <w:lsdException w:name="Intense Reference" w:uiPriority="32" w:qFormat="1"/>
+    <w:lsdException w:name="Book Title" w:uiPriority="33" w:qFormat="1"/>
+    <w:lsdException w:name="Bibliography" w:semiHidden="1" w:uiPriority="37" w:unhideWhenUsed="1"/>
+    <w:lsdException w:name="TOC Heading" w:semiHidden="1" w:uiPriority="39" w:unhideWhenUsed="1" w:qFormat="1"/>
+    <w:lsdException w:name="Plain Table 1" w:uiPriority="41"/>
+    <w:lsdException w:name="Plain Table 2" w:uiPriority="42"/>
+    <w:lsdException w:name="Plain Table 3" w:uiPriority="43"/>
+    <w:lsdException w:name="Plain Table 4" w:uiPriority="44"/>
+    <w:lsdException w:name="Plain Table 5" w:uiPriority="45"/>
+    <w:lsdException w:name="Grid Table Light" w:uiPriority="40"/>
+    <w:lsdException w:name="Grid Table 1 Light" w:uiPriority="46"/>
+    <w:lsdException w:name="Grid Table 2" w:uiPriority="47"/>
+    <w:lsdException w:name="Grid Table 3" w:uiPriority="48"/>
+    <w:lsdException w:name="Grid Table 4" w:uiPriority="49"/>
+    <w:lsdException w:name="Grid Table 5 Dark" w:uiPriority="50"/>
+    <w:lsdException w:name="Grid Table 6 Colorful" w:uiPriority="51"/>
+    <w:lsdException w:name="Grid Table 7 Colorful" w:uiPriority="52"/>
+    <w:lsdException w:name="Grid Table 1 Light Accent 1" w:uiPriority="46"/>
+    <w:lsdException w:name="Grid Table 2 Accent 1" w:uiPriority="47"/>
+    <w:lsdException w:name="Grid Table 3 Accent 1" w:uiPriority="48"/>
+    <w:lsdException w:name="Grid Table 4 Accent 1" w:uiPriority="49"/>
+    <w:lsdException w:name="Grid Table 5 Dark Accent 1" w:uiPriority="50"/>
+    <w:lsdException w:name="Grid Table 6 Colorful Accent 1" w:uiPriority="51"/>
+    <w:lsdException w:name="Grid Table 7 Colorful Accent 1" w:uiPriority="52"/>
+    <w:lsdException w:name="Grid Table 1 Light Accent 2" w:uiPriority="46"/>
+    <w:lsdException w:name="Grid Table 2 Accent 2" w:uiPriority="47"/>
+    <w:lsdException w:name="Grid Table 3 Accent 2" w:uiPriority="48"/>
+    <w:lsdException w:name="Grid Table 4 Accent 2" w:uiPriority="49"/>
+    <w:lsdException w:name="Grid Table 5 Dark Accent 2" w:uiPriority="50"/>
+    <w:lsdException w:name="Grid Table 6 Colorful Accent 2" w:uiPriority="51"/>
+    <w:lsdException w:name="Grid Table 7 Colorful Accent 2" w:uiPriority="52"/>
+    <w:lsdException w:name="Grid Table 1 Light Accent 3" w:uiPriority="46"/>
+    <w:lsdException w:name="Grid Table 2 Accent 3" w:uiPriority="47"/>
+    <w:lsdException w:name="Grid Table 3 Accent 3" w:uiPriority="48"/>
+    <w:lsdException w:name="Grid Table 4 Accent 3" w:uiPriority="49"/>
+    <w:lsdException w:name="Grid Table 5 Dark Accent 3" w:uiPriority="50"/>
+    <w:lsdException w:name="Grid Table 6 Colorful Accent 3" w:uiPriority="51"/>
+    <w:lsdException w:name="Grid Table 7 Colorful Accent 3" w:uiPriority="52"/>
+    <w:lsdException w:name="Grid Table 1 Light Accent 4" w:uiPriority="46"/>
+    <w:lsdException w:name="Grid Table 2 Accent 4" w:uiPriority="47"/>
+    <w:lsdException w:name="Grid Table 3 Accent 4" w:uiPriority="48"/>
+    <w:lsdException w:name="Grid Table 4 Accent 4" w:uiPriority="49"/>
+    <w:lsdException w:name="Grid Table 5 Dark Accent 4" w:uiPriority="50"/>
+    <w:lsdException w:name="Grid Table 6 Colorful Accent 4" w:uiPriority="51"/>
+    <w:lsdException w:name="Grid Table 7 Colorful Accent 4" w:uiPriority="52"/>
+    <w:lsdException w:name="Grid Table 1 Light Accent 5" w:uiPriority="46"/>
+    <w:lsdException w:name="Grid Table 2 Accent 5" w:uiPriority="47"/>
+    <w:lsdException w:name="Grid Table 3 Accent 5" w:uiPriority="48"/>
+    <w:lsdException w:name="Grid Table 4 Accent 5" w:uiPriority="49"/>
+    <w:lsdException w:name="Grid Table 5 Dark Accent 5" w:uiPriority="50"/>
+    <w:lsdException w:name="Grid Table 6 Colorful Accent 5" w:uiPriority="51"/>
+    <w:lsdException w:name="Grid Table 7 Colorful Accent 5" w:uiPriority="52"/>
+    <w:lsdException w:name="Grid Table 1 Light Accent 6" w:uiPriority="46"/>
+    <w:lsdException w:name="Grid Table 2 Accent 6" w:uiPriority="47"/>
+    <w:lsdException w:name="Grid Table 3 Accent 6" w:uiPriority="48"/>
+    <w:lsdException w:name="Grid Table 4 Accent 6" w:uiPriority="49"/>
+    <w:lsdException w:name="Grid Table 5 Dark Accent 6" w:uiPriority="50"/>
+    <w:lsdException w:name="Grid Table 6 Colorful Accent 6" w:uiPriority="51"/>
+    <w:lsdException w:name="Grid Table 7 Colorful Accent 6" w:uiPriority="52"/>
+    <w:lsdException w:name="List Table 1 Light" w:uiPriority="46"/>
+    <w:lsdException w:name="List Table 2" w:uiPriority="47"/>
+    <w:lsdException w:name="List Table 3" w:uiPriority="48"/>
+    <w:lsdException w:name="List Table 4" w:uiPriority="49"/>
+    <w:lsdException w:name="List Table 5 Dark" w:uiPriority="50"/>
+    <w:lsdException w:name="List Table 6 Colorful" w:uiPriority="51"/>
+    <w:lsdException w:name="List Table 7 Colorful" w:uiPriority="52"/>
+    <w:lsdException w:name="List Table 1 Light Accent 1" w:uiPriority="46"/>
+    <w:lsdException w:name="List Table 2 Accent 1" w:uiPriority="47"/>
+    <w:lsdException w:name="List Table 3 Accent 1" w:uiPriority="48"/>
+    <w:lsdException w:name="List Table 4 Accent 1" w:uiPriority="49"/>
+    <w:lsdException w:name="List Table 5 Dark Accent 1" w:uiPriority="50"/>
+    <w:lsdException w:name="List Table 6 Colorful Accent 1" w:uiPriority="51"/>
+    <w:lsdException w:name="List Table 7 Colorful Accent 1" w:uiPriority="52"/>
+    <w:lsdException w:name="List Table 1 Light Accent 2" w:uiPriority="46"/>
+    <w:lsdException w:name="List Table 2 Accent 2" w:uiPriority="47"/>
+    <w:lsdException w:name="List Table 3 Accent 2" w:uiPriority="48"/>
+    <w:lsdException w:name="List Table 4 Accent 2" w:uiPriority="49"/>
+    <w:lsdException w:name="List Table 5 Dark Accent 2" w:uiPriority="50"/>
+    <w:lsdException w:name="List Table 6 Colorful Accent 2" w:uiPriority="51"/>
+    <w:lsdException w:name="List Table 7 Colorful Accent 2" w:uiPriority="52"/>
+    <w:lsdException w:name="List Table 1 Light Accent 3" w:uiPriority="46"/>
+    <w:lsdException w:name="List Table 2 Accent 3" w:uiPriority="47"/>
+    <w:lsdException w:name="List Table 3 Accent 3" w:uiPriority="48"/>
+    <w:lsdException w:name="List Table 4 Accent 3" w:uiPriority="49"/>
+    <w:lsdException w:name="List Table 5 Dark Accent 3" w:uiPriority="50"/>
+    <w:lsdException w:name="List Table 6 Colorful Accent 3" w:uiPriority="51"/>
+    <w:lsdException w:name="List Table 7 Colorful Accent 3" w:uiPriority="52"/>
+    <w:lsdException w:name="List Table 1 Light Accent 4" w:uiPriority="46"/>
+    <w:lsdException w:name="List Table 2 Accent 4" w:uiPriority="47"/>
+    <w:lsdException w:name="List Table 3 Accent 4" w:uiPriority="48"/>
+    <w:lsdException w:name="List Table 4 Accent 4" w:uiPriority="49"/>
+    <w:lsdException w:name="List Table 5 Dark Accent 4" w:uiPriority="50"/>
+    <w:lsdException w:name="List Table 6 Colorful Accent 4" w:uiPriority="51"/>
+    <w:lsdException w:name="List Table 7 Colorful Accent 4" w:uiPriority="52"/>
+    <w:lsdException w:name="List Table 1 Light Accent 5" w:uiPriority="46"/>
+    <w:lsdException w:name="List Table 2 Accent 5" w:uiPriority="47"/>
+    <w:lsdException w:name="List Table 3 Accent 5" w:uiPriority="48"/>
+    <w:lsdException w:name="List Table 4 Accent 5" w:uiPriority="49"/>
+    <w:lsdException w:name="List Table 5 Dark Accent 5" w:uiPriority="50"/>
+    <w:lsdException w:name="List Table 6 Colorful Accent 5" w:uiPriority="51"/>
+    <w:lsdException w:name="List Table 7 Colorful Accent 5" w:uiPriority="52"/>
+    <w:lsdException w:name="List Table 1 Light Accent 6" w:uiPriority="46"/>
+    <w:lsdException w:name="List Table 2 Accent 6" w:uiPriority="47"/>
+    <w:lsdException w:name="List Table 3 Accent 6" w:uiPriority="48"/>
+    <w:lsdException w:name="List Table 4 Accent 6" w:uiPriority="49"/>
+    <w:lsdException w:name="List Table 5 Dark Accent 6" w:uiPriority="50"/>
+    <w:lsdException w:name="List Table 6 Colorful Accent 6" w:uiPriority="51"/>
+    <w:lsdException w:name="List Table 7 Colorful Accent 6" w:uiPriority="52"/>
+    <w:lsdException w:name="Mention" w:semiHidden="1" w:unhideWhenUsed="1"/>
+    <w:lsdException w:name="Smart Hyperlink" w:semiHidden="1" w:unhideWhenUsed="1"/>
   </w:latentStyles>
   <w:style w:type="paragraph" w:default="1" w:styleId="Normal">
     <w:name w:val="Normal"/>

</xml_diff>